<commit_message>
Modification of cdc pfe file
</commit_message>
<xml_diff>
--- a/PFE_CryptoStability_CDC.docx
+++ b/PFE_CryptoStability_CDC.docx
@@ -244,6 +244,7 @@
         <w:rPr>
           <w:b/>
           <w:sz w:val="36"/>
+          <w:lang w:val="en-GB"/>
         </w:rPr>
       </w:pPr>
       <w:bookmarkStart w:id="0" w:name="_Hlk530057254"/>
@@ -251,6 +252,7 @@
         <w:rPr>
           <w:b/>
           <w:sz w:val="36"/>
+          <w:lang w:val="en-GB"/>
         </w:rPr>
         <w:t>Crypto</w:t>
       </w:r>
@@ -261,29 +263,34 @@
         <w:jc w:val="center"/>
         <w:rPr>
           <w:color w:val="808080" w:themeColor="background1" w:themeShade="80"/>
+          <w:lang w:val="en-GB"/>
         </w:rPr>
       </w:pPr>
       <w:r>
         <w:rPr>
           <w:color w:val="808080" w:themeColor="background1" w:themeShade="80"/>
+          <w:lang w:val="en-GB"/>
         </w:rPr>
         <w:t>I4-CDC-1890-2018/1</w:t>
       </w:r>
       <w:r>
         <w:rPr>
           <w:color w:val="808080" w:themeColor="background1" w:themeShade="80"/>
+          <w:lang w:val="en-GB"/>
         </w:rPr>
         <w:t>2</w:t>
       </w:r>
       <w:r>
         <w:rPr>
           <w:color w:val="808080" w:themeColor="background1" w:themeShade="80"/>
+          <w:lang w:val="en-GB"/>
         </w:rPr>
         <w:t>/1</w:t>
       </w:r>
       <w:r>
         <w:rPr>
           <w:color w:val="808080" w:themeColor="background1" w:themeShade="80"/>
+          <w:lang w:val="en-GB"/>
         </w:rPr>
         <w:t>9</w:t>
       </w:r>
@@ -292,8 +299,14 @@
       <w:pPr>
         <w:spacing w:after="160" w:line="259" w:lineRule="auto"/>
         <w:jc w:val="left"/>
-      </w:pPr>
-      <w:r>
+        <w:rPr>
+          <w:lang w:val="en-GB"/>
+        </w:rPr>
+      </w:pPr>
+      <w:r>
+        <w:rPr>
+          <w:lang w:val="en-GB"/>
+        </w:rPr>
         <w:br w:type="page"/>
       </w:r>
     </w:p>
@@ -2405,9 +2418,6 @@
     </w:p>
     <w:p>
       <w:r>
-        <w:rPr>
-          <w:color w:val="0070C0"/>
-        </w:rPr>
         <w:t xml:space="preserve">Dans notre projet nous allons nous concentrer sur un crypto actif en particulier, le bitcoin qui permet d’effectuer des transactions sans recours à la monnaie légale. </w:t>
       </w:r>
       <w:r>
@@ -2417,13 +2427,7 @@
         <w:t>pto actif le plus représentatif,</w:t>
       </w:r>
       <w:r>
-        <w:t xml:space="preserve"> inventé par </w:t>
-      </w:r>
-      <w:r>
-        <w:t>Satoshi Sakamoto</w:t>
-      </w:r>
-      <w:r>
-        <w:t>. Les bitcoin</w:t>
+        <w:t xml:space="preserve"> inventé par Satoshi Sakamoto. Les bitcoin</w:t>
       </w:r>
       <w:r>
         <w:t>s</w:t>
@@ -2481,19 +2485,7 @@
         <w:t>enregistré</w:t>
       </w:r>
       <w:r>
-        <w:t xml:space="preserve"> sur l’appareil (</w:t>
-      </w:r>
-      <w:r>
-        <w:t xml:space="preserve">ordinateur, tablette ou portable, voire à distance </w:t>
-      </w:r>
-      <w:r>
-        <w:t>comme</w:t>
-      </w:r>
-      <w:r>
-        <w:t xml:space="preserve"> dans le cloud</w:t>
-      </w:r>
-      <w:r>
-        <w:t>) utilisé par le mineur. Il peut alors les transférer de manière totalement anonyme via internet à d’autre</w:t>
+        <w:t xml:space="preserve"> sur l’appareil (ordinateur, tablette ou portable, voire à distance comme dans le cloud) utilisé par le mineur. Il peut alors les transférer de manière totalement anonyme via internet à d’autre</w:t>
       </w:r>
       <w:r>
         <w:t>s</w:t>
@@ -2795,596 +2787,747 @@
       <w:pPr>
         <w:rPr>
           <w:color w:val="00B050"/>
-          <w:lang w:val="en-GB"/>
-        </w:rPr>
-      </w:pPr>
-      <w:r>
-        <w:rPr>
-          <w:lang w:val="en-GB"/>
-        </w:rPr>
+        </w:rPr>
+      </w:pPr>
+      <w:r>
         <w:br/>
       </w:r>
       <w:r>
         <w:rPr>
           <w:color w:val="00B050"/>
-          <w:lang w:val="en-GB"/>
-        </w:rPr>
+        </w:rPr>
+        <w:t xml:space="preserve">Notre sujet : </w:t>
+      </w:r>
+      <w:r>
+        <w:rPr>
+          <w:color w:val="00B050"/>
+        </w:rPr>
+        <w:t>“</w:t>
+      </w:r>
+      <w:r>
+        <w:rPr>
+          <w:color w:val="00B050"/>
+        </w:rPr>
+        <w:t>Crypto</w:t>
+      </w:r>
+      <w:r>
+        <w:rPr>
+          <w:color w:val="00B050"/>
+        </w:rPr>
+        <w:t xml:space="preserve"> Stability</w:t>
+      </w:r>
+      <w:r>
+        <w:rPr>
+          <w:color w:val="00B050"/>
+        </w:rPr>
+        <w:t xml:space="preserve">”. </w:t>
+      </w:r>
+    </w:p>
+    <w:p>
+      <w:pPr>
+        <w:rPr>
+          <w:color w:val="00B050"/>
+        </w:rPr>
+      </w:pPr>
+      <w:r>
+        <w:rPr>
+          <w:color w:val="00B050"/>
+        </w:rPr>
+        <w:t>L</w:t>
+      </w:r>
+      <w:r>
+        <w:rPr>
+          <w:color w:val="00B050"/>
+        </w:rPr>
+        <w:t>’objectif de notre P</w:t>
+      </w:r>
+      <w:r>
+        <w:rPr>
+          <w:color w:val="00B050"/>
+        </w:rPr>
+        <w:t>F</w:t>
+      </w:r>
+      <w:r>
+        <w:rPr>
+          <w:color w:val="00B050"/>
+        </w:rPr>
+        <w:t xml:space="preserve">E est de créer un modèle </w:t>
+      </w:r>
+      <w:r>
+        <w:rPr>
+          <w:color w:val="00B050"/>
+        </w:rPr>
+        <w:t xml:space="preserve">réaliste </w:t>
+      </w:r>
+      <w:r>
+        <w:rPr>
+          <w:color w:val="00B050"/>
+        </w:rPr>
+        <w:t>afin</w:t>
+      </w:r>
+      <w:r>
+        <w:rPr>
+          <w:color w:val="00B050"/>
+        </w:rPr>
+        <w:t xml:space="preserve"> de </w:t>
+      </w:r>
+      <w:r>
+        <w:rPr>
+          <w:color w:val="00B050"/>
+        </w:rPr>
+        <w:t xml:space="preserve">déterminer les paramètres </w:t>
+      </w:r>
+      <w:r>
+        <w:rPr>
+          <w:color w:val="00B050"/>
+        </w:rPr>
+        <w:t xml:space="preserve">qui </w:t>
+      </w:r>
+      <w:r>
+        <w:rPr>
+          <w:color w:val="00B050"/>
+        </w:rPr>
+        <w:t>influ</w:t>
+      </w:r>
+      <w:r>
+        <w:rPr>
+          <w:color w:val="00B050"/>
+        </w:rPr>
+        <w:t>encent</w:t>
+      </w:r>
+      <w:r>
+        <w:rPr>
+          <w:color w:val="00B050"/>
+        </w:rPr>
+        <w:t xml:space="preserve"> </w:t>
+      </w:r>
+      <w:r>
+        <w:rPr>
+          <w:color w:val="00B050"/>
+        </w:rPr>
+        <w:t>la variation du cours du bitcoin. Dans le but de déterminer méthode d’investissement en fonction de son type (entreprise, ménage et banques).</w:t>
+      </w:r>
+    </w:p>
+    <w:p>
+      <w:pPr>
+        <w:rPr>
+          <w:color w:val="00B050"/>
+        </w:rPr>
+      </w:pPr>
+      <w:r>
+        <w:rPr>
+          <w:color w:val="00B050"/>
+        </w:rPr>
+        <w:t xml:space="preserve">Def de stabilité de la monnaie =&gt; def </w:t>
+      </w:r>
+      <w:proofErr w:type="spellStart"/>
+      <w:r>
+        <w:rPr>
+          <w:color w:val="00B050"/>
+        </w:rPr>
+        <w:t>stab</w:t>
+      </w:r>
+      <w:proofErr w:type="spellEnd"/>
+      <w:r>
+        <w:rPr>
+          <w:color w:val="00B050"/>
+        </w:rPr>
+        <w:t xml:space="preserve"> d’une crypto </w:t>
+      </w:r>
+    </w:p>
+    <w:p>
+      <w:pPr>
+        <w:rPr>
+          <w:color w:val="00B050"/>
+        </w:rPr>
+      </w:pPr>
+      <w:r>
+        <w:rPr>
+          <w:color w:val="00B050"/>
+        </w:rPr>
+        <w:t xml:space="preserve">L’étude du comportement des agents qui spécule sur ce crypto actifs </w:t>
+      </w:r>
+      <w:r>
+        <w:rPr>
+          <w:color w:val="00B050"/>
+        </w:rPr>
+        <w:t>pour indicateurs</w:t>
+      </w:r>
+    </w:p>
+    <w:p>
+      <w:pPr>
+        <w:rPr>
+          <w:color w:val="00B050"/>
+        </w:rPr>
+      </w:pPr>
+      <w:r>
+        <w:rPr>
+          <w:color w:val="00B050"/>
+        </w:rPr>
+        <w:t xml:space="preserve">def comportement </w:t>
+      </w:r>
+    </w:p>
+    <w:p>
+      <w:pPr>
+        <w:rPr>
+          <w:color w:val="00B050"/>
+        </w:rPr>
+      </w:pPr>
+      <w:r>
+        <w:rPr>
+          <w:color w:val="00B050"/>
+        </w:rPr>
+        <w:t>C’est la volatilité et la nouveauté de ces crypto actif</w:t>
+      </w:r>
+      <w:r>
+        <w:rPr>
+          <w:color w:val="00B050"/>
+        </w:rPr>
+        <w:t>s</w:t>
+      </w:r>
+      <w:r>
+        <w:rPr>
+          <w:color w:val="00B050"/>
+        </w:rPr>
+        <w:t xml:space="preserve"> qui rend</w:t>
+      </w:r>
+      <w:r>
+        <w:rPr>
+          <w:color w:val="00B050"/>
+        </w:rPr>
+        <w:t xml:space="preserve"> le calcul de nos taux</w:t>
+      </w:r>
+      <w:r>
+        <w:rPr>
+          <w:color w:val="00B050"/>
+        </w:rPr>
+        <w:t xml:space="preserve"> d’intérêt</w:t>
+      </w:r>
+      <w:r>
+        <w:rPr>
+          <w:color w:val="00B050"/>
+        </w:rPr>
+        <w:t xml:space="preserve"> </w:t>
+      </w:r>
+      <w:r>
+        <w:rPr>
+          <w:color w:val="00B050"/>
+        </w:rPr>
+        <w:t>complexe et différent</w:t>
+      </w:r>
+      <w:r>
+        <w:rPr>
+          <w:color w:val="00B050"/>
+        </w:rPr>
+        <w:t xml:space="preserve"> de ceux habituels.</w:t>
+      </w:r>
+      <w:r>
+        <w:rPr>
+          <w:color w:val="00B050"/>
+        </w:rPr>
+        <w:t xml:space="preserve"> En effet, le risq</w:t>
+      </w:r>
+      <w:r>
+        <w:rPr>
+          <w:color w:val="00B050"/>
+        </w:rPr>
+        <w:t>ue encouru lié à la spéculation</w:t>
+      </w:r>
+      <w:r>
+        <w:rPr>
+          <w:color w:val="00B050"/>
+        </w:rPr>
+        <w:t xml:space="preserve"> sur les crypto actifs est totalement différent de ceux pour d’autre</w:t>
+      </w:r>
+      <w:r>
+        <w:rPr>
+          <w:color w:val="00B050"/>
+        </w:rPr>
+        <w:t>s</w:t>
+      </w:r>
+      <w:r>
+        <w:rPr>
+          <w:color w:val="00B050"/>
+        </w:rPr>
+        <w:t xml:space="preserve"> actif</w:t>
+      </w:r>
+      <w:r>
+        <w:rPr>
+          <w:color w:val="00B050"/>
+        </w:rPr>
+        <w:t>s</w:t>
+      </w:r>
+      <w:r>
+        <w:rPr>
+          <w:color w:val="00B050"/>
+        </w:rPr>
+        <w:t>. C</w:t>
+      </w:r>
+      <w:r>
+        <w:rPr>
+          <w:color w:val="00B050"/>
+        </w:rPr>
+        <w:t>’est pourquoi il est nécessaire de créer u</w:t>
+      </w:r>
+      <w:r>
+        <w:rPr>
+          <w:color w:val="00B050"/>
+        </w:rPr>
+        <w:t xml:space="preserve">n modèle calculant ces nouveaux </w:t>
+      </w:r>
+      <w:r>
+        <w:rPr>
+          <w:color w:val="00B050"/>
+        </w:rPr>
+        <w:t>taux d’intérêt.</w:t>
+      </w:r>
+    </w:p>
+    <w:p/>
+    <w:p>
+      <w:pPr>
+        <w:pStyle w:val="Titre2"/>
+      </w:pPr>
+      <w:bookmarkStart w:id="4" w:name="_Toc533168808"/>
+      <w:r>
         <w:t xml:space="preserve">Notre </w:t>
       </w:r>
+      <w:r>
+        <w:t>approche</w:t>
+      </w:r>
+      <w:bookmarkEnd w:id="4"/>
+    </w:p>
+    <w:p/>
+    <w:p>
+      <w:r>
+        <w:t>Nous</w:t>
+      </w:r>
+      <w:r>
+        <w:t xml:space="preserve"> voulons </w:t>
+      </w:r>
+      <w:r>
+        <w:t>créer notre modèle à l’aide du langage Python</w:t>
+      </w:r>
+      <w:r>
+        <w:t xml:space="preserve"> </w:t>
+      </w:r>
+      <w:r>
+        <w:t xml:space="preserve">par approche </w:t>
+      </w:r>
+      <w:r>
+        <w:t>Agent-Based modeling</w:t>
+      </w:r>
+      <w:r>
+        <w:t>. N</w:t>
+      </w:r>
+      <w:r>
+        <w:t xml:space="preserve">otre modèle </w:t>
+      </w:r>
+      <w:r>
+        <w:t xml:space="preserve">doit être </w:t>
+      </w:r>
+      <w:r>
+        <w:t>le plus représentatif possible de l’économie réelle</w:t>
+      </w:r>
+      <w:r>
+        <w:t>,</w:t>
+      </w:r>
+      <w:r>
+        <w:t xml:space="preserve"> c’est pourquoi celui-ci prendra en compte tous les agents possible</w:t>
+      </w:r>
+      <w:r>
+        <w:t>s</w:t>
+      </w:r>
+      <w:r>
+        <w:t>, qui sont influencé</w:t>
+      </w:r>
+      <w:r>
+        <w:t>s</w:t>
+      </w:r>
+      <w:r>
+        <w:t xml:space="preserve"> </w:t>
+      </w:r>
+      <w:r>
+        <w:t xml:space="preserve">par </w:t>
+      </w:r>
+      <w:r>
+        <w:t xml:space="preserve">le </w:t>
+      </w:r>
+      <w:r>
+        <w:t>bitcoin</w:t>
+      </w:r>
+      <w:r>
+        <w:t xml:space="preserve"> ou qui l’influence</w:t>
+      </w:r>
+      <w:r>
+        <w:t>nt</w:t>
+      </w:r>
+      <w:r>
+        <w:t>, sans pour</w:t>
+      </w:r>
+      <w:r>
+        <w:t xml:space="preserve"> autant</w:t>
+      </w:r>
+      <w:r>
+        <w:t xml:space="preserve"> </w:t>
+      </w:r>
+      <w:r>
+        <w:t>être utilisateurs</w:t>
+      </w:r>
+      <w:r>
+        <w:t xml:space="preserve"> de ce dernier</w:t>
+      </w:r>
+      <w:r>
+        <w:t xml:space="preserve">. </w:t>
+      </w:r>
+    </w:p>
+    <w:p>
+      <w:pPr>
+        <w:rPr>
+          <w:color w:val="FF0000"/>
+        </w:rPr>
+      </w:pPr>
+      <w:r>
+        <w:t>Les différents agents sont les banques, les entreprises</w:t>
+      </w:r>
+      <w:r>
+        <w:t xml:space="preserve"> et </w:t>
+      </w:r>
+      <w:r>
+        <w:t>les ménages</w:t>
+      </w:r>
+      <w:r>
+        <w:t xml:space="preserve"> dont une proportion de ces derniers spéculent ou détiennent du bitcoin. </w:t>
+      </w:r>
+      <w:r>
+        <w:rPr>
+          <w:color w:val="7030A0"/>
+        </w:rPr>
+        <w:t xml:space="preserve">(proportion à </w:t>
+      </w:r>
       <w:proofErr w:type="spellStart"/>
       <w:r>
         <w:rPr>
-          <w:color w:val="00B050"/>
-          <w:lang w:val="en-GB"/>
-        </w:rPr>
-        <w:t>sujet</w:t>
+          <w:color w:val="7030A0"/>
+        </w:rPr>
+        <w:t>derteminer</w:t>
       </w:r>
       <w:proofErr w:type="spellEnd"/>
       <w:r>
         <w:rPr>
-          <w:color w:val="00B050"/>
-          <w:lang w:val="en-GB"/>
-        </w:rPr>
-        <w:t xml:space="preserve"> : </w:t>
-      </w:r>
-      <w:r>
-        <w:rPr>
-          <w:color w:val="00B050"/>
-          <w:lang w:val="en-GB"/>
-        </w:rPr>
-        <w:t>“</w:t>
+          <w:color w:val="7030A0"/>
+        </w:rPr>
+        <w:t xml:space="preserve"> dans </w:t>
       </w:r>
       <w:proofErr w:type="spellStart"/>
       <w:r>
         <w:rPr>
-          <w:color w:val="00B050"/>
-          <w:lang w:val="en-GB"/>
-        </w:rPr>
-        <w:t>Cryptobankrate</w:t>
+          <w:color w:val="7030A0"/>
+        </w:rPr>
+        <w:t>méthodoligie</w:t>
       </w:r>
       <w:proofErr w:type="spellEnd"/>
       <w:r>
         <w:rPr>
-          <w:color w:val="00B050"/>
-          <w:lang w:val="en-GB"/>
-        </w:rPr>
-        <w:t xml:space="preserve">: calculation of interest rates from Agent-Based banking Models for crypto currencies”. </w:t>
-      </w:r>
-    </w:p>
-    <w:p>
-      <w:pPr>
-        <w:rPr>
-          <w:color w:val="00B050"/>
-        </w:rPr>
-      </w:pPr>
-      <w:r>
-        <w:rPr>
-          <w:color w:val="00B050"/>
-        </w:rPr>
-        <w:t>L</w:t>
-      </w:r>
-      <w:r>
-        <w:rPr>
-          <w:color w:val="00B050"/>
-        </w:rPr>
-        <w:t xml:space="preserve">’objectif de notre PPE est de créer un modèle qui permettrait de calculer </w:t>
-      </w:r>
-      <w:r>
-        <w:rPr>
-          <w:color w:val="00B050"/>
-        </w:rPr>
-        <w:t>des</w:t>
-      </w:r>
-      <w:r>
-        <w:rPr>
-          <w:color w:val="00B050"/>
-        </w:rPr>
-        <w:t xml:space="preserve"> taux d’</w:t>
-      </w:r>
-      <w:r>
-        <w:rPr>
-          <w:color w:val="00B050"/>
-        </w:rPr>
-        <w:t>intérêt.</w:t>
-      </w:r>
-      <w:r>
-        <w:rPr>
-          <w:color w:val="00B050"/>
-        </w:rPr>
-        <w:br/>
-      </w:r>
-      <w:r>
-        <w:rPr>
-          <w:color w:val="00B050"/>
-        </w:rPr>
-        <w:t>Ces</w:t>
-      </w:r>
-      <w:r>
-        <w:rPr>
-          <w:color w:val="00B050"/>
-        </w:rPr>
-        <w:t xml:space="preserve"> taux d’intérêt</w:t>
-      </w:r>
-      <w:r>
-        <w:rPr>
-          <w:color w:val="00B050"/>
+          <w:color w:val="7030A0"/>
+        </w:rPr>
+        <w:t>)</w:t>
+      </w:r>
+    </w:p>
+    <w:p>
+      <w:r>
+        <w:rPr>
+          <w:color w:val="FF0000"/>
+        </w:rPr>
+        <w:t>De plus, nous utiliseront aussi le modèle IS</w:t>
+      </w:r>
+      <w:r>
+        <w:rPr>
+          <w:color w:val="FF0000"/>
+        </w:rPr>
+        <w:t>/</w:t>
+      </w:r>
+      <w:r>
+        <w:rPr>
+          <w:color w:val="FF0000"/>
+        </w:rPr>
+        <w:t>LM</w:t>
+      </w:r>
+      <w:r>
+        <w:rPr>
+          <w:color w:val="FF0000"/>
         </w:rPr>
         <w:t xml:space="preserve"> </w:t>
       </w:r>
       <w:r>
         <w:rPr>
-          <w:color w:val="00B050"/>
-        </w:rPr>
-        <w:t xml:space="preserve">seraient </w:t>
-      </w:r>
-      <w:r>
-        <w:rPr>
-          <w:color w:val="00B050"/>
-        </w:rPr>
-        <w:t>utilisés</w:t>
-      </w:r>
-      <w:r>
-        <w:rPr>
-          <w:color w:val="00B050"/>
-        </w:rPr>
-        <w:t xml:space="preserve"> par </w:t>
-      </w:r>
-      <w:r>
-        <w:rPr>
-          <w:color w:val="00B050"/>
-        </w:rPr>
-        <w:t>l</w:t>
-      </w:r>
-      <w:r>
-        <w:rPr>
-          <w:color w:val="00B050"/>
-        </w:rPr>
-        <w:t xml:space="preserve">es banques traditionnelles </w:t>
-      </w:r>
-      <w:r>
-        <w:rPr>
-          <w:color w:val="00B050"/>
-        </w:rPr>
-        <w:t xml:space="preserve">qui </w:t>
-      </w:r>
-      <w:r>
-        <w:rPr>
-          <w:color w:val="00B050"/>
-        </w:rPr>
-        <w:t>prêtent</w:t>
-      </w:r>
-      <w:r>
-        <w:rPr>
-          <w:color w:val="00B050"/>
+          <w:color w:val="FF0000"/>
+        </w:rPr>
+        <w:t xml:space="preserve">afin de déterminer l'équilibre simultané sur le marché des biens et services et sur le marché de la monnaie. </w:t>
+      </w:r>
+      <w:r>
+        <w:t>L’objectif est de créer un modèle réaliste pour comprendre les éléments qui impactent le cours du bitcoin.</w:t>
+      </w:r>
+    </w:p>
+    <w:p>
+      <w:pPr>
+        <w:rPr>
+          <w:color w:val="7030A0"/>
+        </w:rPr>
+      </w:pPr>
+      <w:r>
+        <w:t>C</w:t>
+      </w:r>
+      <w:r>
+        <w:t xml:space="preserve">e modèle </w:t>
+      </w:r>
+      <w:r>
+        <w:t>dépen</w:t>
+      </w:r>
+      <w:r>
+        <w:t>d des relations entre nos agents</w:t>
+      </w:r>
+      <w:r>
+        <w:t xml:space="preserve"> c’est pourquoi il </w:t>
+      </w:r>
+      <w:r>
+        <w:t>nécessaire d’utiliser des fonctions de corrélatio</w:t>
+      </w:r>
+      <w:r>
+        <w:t>ns</w:t>
+      </w:r>
+      <w:r>
+        <w:t xml:space="preserve"> que l’on peut trouver dans le documents « </w:t>
+      </w:r>
+      <w:r>
+        <w:t xml:space="preserve">A </w:t>
+      </w:r>
+      <w:proofErr w:type="spellStart"/>
+      <w:r>
+        <w:t>dynamic</w:t>
+      </w:r>
+      <w:proofErr w:type="spellEnd"/>
+      <w:r>
+        <w:t xml:space="preserve"> model of </w:t>
+      </w:r>
+      <w:proofErr w:type="spellStart"/>
+      <w:r>
+        <w:t>financial</w:t>
+      </w:r>
+      <w:proofErr w:type="spellEnd"/>
+      <w:r>
+        <w:t xml:space="preserve"> balances for the United </w:t>
+      </w:r>
+      <w:proofErr w:type="spellStart"/>
+      <w:r>
+        <w:t>Kingdom</w:t>
+      </w:r>
+      <w:proofErr w:type="spellEnd"/>
+      <w:r>
+        <w:t xml:space="preserve"> » de </w:t>
+      </w:r>
+      <w:r>
+        <w:t xml:space="preserve">Stephen Burgess, Oliver Burrows, Antoine Godin, Stephen </w:t>
+      </w:r>
+      <w:proofErr w:type="spellStart"/>
+      <w:r>
+        <w:t>Kinsella</w:t>
+      </w:r>
+      <w:proofErr w:type="spellEnd"/>
+      <w:r>
+        <w:t xml:space="preserve"> and Stephen Millard</w:t>
+      </w:r>
+      <w:r>
+        <w:rPr>
+          <w:color w:val="7030A0"/>
+        </w:rPr>
+        <w:t>.</w:t>
+      </w:r>
+      <w:r>
+        <w:rPr>
+          <w:color w:val="7030A0"/>
+        </w:rPr>
+        <w:t xml:space="preserve"> Ces fonctions</w:t>
+      </w:r>
+      <w:r>
+        <w:rPr>
+          <w:color w:val="7030A0"/>
+        </w:rPr>
+        <w:t xml:space="preserve"> déterminent</w:t>
+      </w:r>
+      <w:r>
+        <w:rPr>
+          <w:color w:val="7030A0"/>
+        </w:rPr>
+        <w:t xml:space="preserve"> le comportement de nos agents soit leurs revenus, leurs dépenses, ainsi que leurs crédits</w:t>
+      </w:r>
+      <w:r>
+        <w:rPr>
+          <w:color w:val="7030A0"/>
+        </w:rPr>
+        <w:t xml:space="preserve"> par rapport</w:t>
+      </w:r>
+      <w:r>
+        <w:rPr>
+          <w:color w:val="7030A0"/>
+        </w:rPr>
+        <w:t xml:space="preserve"> à leurs type</w:t>
+      </w:r>
+      <w:r>
+        <w:rPr>
+          <w:color w:val="7030A0"/>
+        </w:rPr>
+        <w:t>. Il est également nécessaire d’intégrer à notre modèles les interactions inter</w:t>
+      </w:r>
+      <w:r>
+        <w:rPr>
+          <w:color w:val="7030A0"/>
         </w:rPr>
         <w:t xml:space="preserve"> </w:t>
       </w:r>
       <w:r>
         <w:rPr>
-          <w:color w:val="00B050"/>
-        </w:rPr>
-        <w:t>au</w:t>
-      </w:r>
-      <w:r>
-        <w:rPr>
-          <w:color w:val="00B050"/>
-        </w:rPr>
-        <w:t>x</w:t>
-      </w:r>
-      <w:r>
-        <w:rPr>
-          <w:color w:val="00B050"/>
-        </w:rPr>
+          <w:color w:val="7030A0"/>
+        </w:rPr>
+        <w:t>agent</w:t>
+      </w:r>
+      <w:r>
+        <w:rPr>
+          <w:color w:val="7030A0"/>
+        </w:rPr>
+        <w:t>.</w:t>
+      </w:r>
+    </w:p>
+    <w:p>
+      <w:pPr>
+        <w:rPr>
+          <w:color w:val="7030A0"/>
+        </w:rPr>
+      </w:pPr>
+    </w:p>
+    <w:p>
+      <w:pPr>
+        <w:rPr>
+          <w:color w:val="7030A0"/>
+        </w:rPr>
+      </w:pPr>
+      <w:r>
+        <w:rPr>
+          <w:color w:val="7030A0"/>
+        </w:rPr>
+        <w:t xml:space="preserve">Cette dernières doivent cependant être adaptées à notre modèle puisqu’elles ne prennent pas en compte le </w:t>
+      </w:r>
+      <w:proofErr w:type="spellStart"/>
+      <w:r>
+        <w:rPr>
+          <w:color w:val="7030A0"/>
+        </w:rPr>
+        <w:t>bictoin</w:t>
+      </w:r>
+      <w:proofErr w:type="spellEnd"/>
+      <w:r>
+        <w:rPr>
+          <w:color w:val="7030A0"/>
+        </w:rPr>
+        <w:t>. De plus, ce documents contient environ 80 équations que nous devons réduire à un modèle contenant une dizaine de variables et d’équations</w:t>
+      </w:r>
+      <w:r>
+        <w:rPr>
+          <w:color w:val="7030A0"/>
+        </w:rPr>
+        <w:t>. [Méthodologie]</w:t>
+      </w:r>
+    </w:p>
+    <w:p/>
+    <w:p>
+      <w:r>
+        <w:t>fait partie des entrées de notre modèle</w:t>
+      </w:r>
+      <w:r>
+        <w:t xml:space="preserve">. </w:t>
+      </w:r>
+      <w:r>
+        <w:t>I</w:t>
+      </w:r>
+      <w:r>
+        <w:t>l est</w:t>
+      </w:r>
+      <w:r>
+        <w:t xml:space="preserve"> également</w:t>
+      </w:r>
+      <w:r>
+        <w:t xml:space="preserve"> nécessaire de </w:t>
+      </w:r>
+      <w:r>
+        <w:t>mettre en entrée le cours du bitcoin</w:t>
+      </w:r>
+      <w:r>
+        <w:t>, l’inflation</w:t>
+      </w:r>
+      <w:r>
         <w:t xml:space="preserve"> </w:t>
       </w:r>
       <w:r>
-        <w:rPr>
-          <w:color w:val="00B050"/>
-        </w:rPr>
-        <w:t xml:space="preserve">autres </w:t>
-      </w:r>
-      <w:r>
-        <w:rPr>
-          <w:color w:val="00B050"/>
-        </w:rPr>
-        <w:t>banques</w:t>
-      </w:r>
-      <w:r>
-        <w:rPr>
-          <w:color w:val="00B050"/>
-        </w:rPr>
-        <w:t xml:space="preserve">. Ces banques non traditionnelles </w:t>
-      </w:r>
-      <w:r>
-        <w:rPr>
-          <w:color w:val="00B050"/>
-        </w:rPr>
-        <w:t>utiliseront par la suite l’argent emprunté pour effectuer de la spéculation sur les crypto actifs</w:t>
-      </w:r>
-      <w:r>
-        <w:rPr>
-          <w:color w:val="00B050"/>
-        </w:rPr>
-        <w:t xml:space="preserve">. </w:t>
-      </w:r>
-    </w:p>
-    <w:p>
-      <w:pPr>
-        <w:rPr>
-          <w:color w:val="00B050"/>
-        </w:rPr>
-      </w:pPr>
-      <w:r>
-        <w:rPr>
-          <w:color w:val="00B050"/>
-        </w:rPr>
-        <w:t>C’est la volatilité et la nouveauté de ces crypto actif</w:t>
-      </w:r>
-      <w:r>
-        <w:rPr>
-          <w:color w:val="00B050"/>
-        </w:rPr>
-        <w:t>s</w:t>
-      </w:r>
-      <w:r>
-        <w:rPr>
-          <w:color w:val="00B050"/>
-        </w:rPr>
-        <w:t xml:space="preserve"> qui rend</w:t>
-      </w:r>
-      <w:r>
-        <w:rPr>
-          <w:color w:val="00B050"/>
-        </w:rPr>
-        <w:t xml:space="preserve"> le calcul de nos taux</w:t>
-      </w:r>
-      <w:r>
-        <w:rPr>
-          <w:color w:val="00B050"/>
-        </w:rPr>
-        <w:t xml:space="preserve"> d’intérêt</w:t>
-      </w:r>
-      <w:r>
-        <w:rPr>
-          <w:color w:val="00B050"/>
-        </w:rPr>
+        <w:t xml:space="preserve">ainsi que </w:t>
+      </w:r>
+    </w:p>
+    <w:p>
+      <w:r>
+        <w:t xml:space="preserve">relation = </w:t>
+      </w:r>
+      <w:r>
+        <w:t xml:space="preserve">les différents </w:t>
+      </w:r>
+      <w:r>
+        <w:t>comportements possible de chacun de nos agents soit leurs revenus</w:t>
+      </w:r>
+      <w:r>
+        <w:t xml:space="preserve"> et dépenses.</w:t>
+      </w:r>
+      <w:r>
         <w:t xml:space="preserve"> </w:t>
       </w:r>
-      <w:r>
-        <w:rPr>
-          <w:color w:val="00B050"/>
-        </w:rPr>
-        <w:t>complexe et différent</w:t>
-      </w:r>
-      <w:r>
-        <w:rPr>
-          <w:color w:val="00B050"/>
-        </w:rPr>
-        <w:t xml:space="preserve"> de ceux habituels.</w:t>
-      </w:r>
-      <w:r>
-        <w:rPr>
-          <w:color w:val="00B050"/>
-        </w:rPr>
-        <w:t xml:space="preserve"> En effet, le risq</w:t>
-      </w:r>
-      <w:r>
-        <w:rPr>
-          <w:color w:val="00B050"/>
-        </w:rPr>
-        <w:t>ue encouru lié à la spéculation</w:t>
-      </w:r>
-      <w:r>
-        <w:rPr>
-          <w:color w:val="00B050"/>
-        </w:rPr>
-        <w:t xml:space="preserve"> sur les crypto actifs est totalement différent de ceux pour d’autre</w:t>
-      </w:r>
-      <w:r>
-        <w:rPr>
-          <w:color w:val="00B050"/>
-        </w:rPr>
-        <w:t>s</w:t>
-      </w:r>
-      <w:r>
-        <w:rPr>
-          <w:color w:val="00B050"/>
-        </w:rPr>
-        <w:t xml:space="preserve"> actif</w:t>
-      </w:r>
-      <w:r>
-        <w:rPr>
-          <w:color w:val="00B050"/>
-        </w:rPr>
-        <w:t>s</w:t>
-      </w:r>
-      <w:r>
-        <w:rPr>
-          <w:color w:val="00B050"/>
-        </w:rPr>
-        <w:t>. C</w:t>
-      </w:r>
-      <w:r>
-        <w:rPr>
-          <w:color w:val="00B050"/>
-        </w:rPr>
-        <w:t>’est pourquoi il est nécessaire de créer u</w:t>
-      </w:r>
-      <w:r>
-        <w:rPr>
-          <w:color w:val="00B050"/>
-        </w:rPr>
-        <w:t xml:space="preserve">n modèle calculant ces nouveaux </w:t>
-      </w:r>
-      <w:r>
-        <w:rPr>
-          <w:color w:val="00B050"/>
-        </w:rPr>
-        <w:t>taux d’intérêt.</w:t>
-      </w:r>
-    </w:p>
-    <w:p/>
-    <w:p>
-      <w:pPr>
-        <w:pStyle w:val="Titre2"/>
-      </w:pPr>
-      <w:bookmarkStart w:id="4" w:name="_Toc533168808"/>
-      <w:r>
-        <w:t xml:space="preserve">Notre </w:t>
-      </w:r>
-      <w:r>
-        <w:t>approche</w:t>
-      </w:r>
-      <w:bookmarkEnd w:id="4"/>
-    </w:p>
-    <w:p/>
-    <w:p>
-      <w:r>
-        <w:t>Nous</w:t>
-      </w:r>
-      <w:r>
-        <w:t xml:space="preserve"> voulons </w:t>
-      </w:r>
-      <w:r>
-        <w:t>créer notre modèle à l’aide du langage Python</w:t>
-      </w:r>
+    </w:p>
+    <w:p>
+      <w:r>
+        <w:t xml:space="preserve">+ relation inter bancaire et inter </w:t>
+      </w:r>
+      <w:proofErr w:type="spellStart"/>
+      <w:r>
+        <w:t>firm</w:t>
+      </w:r>
+      <w:proofErr w:type="spellEnd"/>
       <w:r>
         <w:t xml:space="preserve"> </w:t>
       </w:r>
-      <w:r>
-        <w:t xml:space="preserve">par approche </w:t>
-      </w:r>
-      <w:r>
-        <w:t>Agent-Based modeling</w:t>
-      </w:r>
-      <w:r>
-        <w:t>. N</w:t>
-      </w:r>
-      <w:r>
-        <w:t xml:space="preserve">otre modèle </w:t>
-      </w:r>
-      <w:r>
-        <w:t xml:space="preserve">doit être </w:t>
-      </w:r>
-      <w:r>
-        <w:t>le plus représentatif possible de l’économie réelle</w:t>
-      </w:r>
-      <w:r>
-        <w:t>,</w:t>
-      </w:r>
-      <w:r>
-        <w:t xml:space="preserve"> c’est pourquoi celui-ci prendra en compte tous les agents possible</w:t>
-      </w:r>
-      <w:r>
-        <w:t>s</w:t>
-      </w:r>
-      <w:r>
-        <w:t>, qui sont influencé</w:t>
-      </w:r>
-      <w:r>
-        <w:t>s</w:t>
-      </w:r>
+    </w:p>
+    <w:p>
+      <w:r>
+        <w:t xml:space="preserve">relation = </w:t>
+      </w:r>
+      <w:proofErr w:type="spellStart"/>
+      <w:r>
+        <w:t>tx</w:t>
+      </w:r>
+      <w:proofErr w:type="spellEnd"/>
+      <w:r>
+        <w:t xml:space="preserve"> d’</w:t>
+      </w:r>
+      <w:proofErr w:type="spellStart"/>
+      <w:r>
+        <w:t>interet</w:t>
+      </w:r>
+      <w:proofErr w:type="spellEnd"/>
+      <w:r>
+        <w:t xml:space="preserve"> banque / particulier et banque / </w:t>
+      </w:r>
+      <w:proofErr w:type="spellStart"/>
+      <w:r>
+        <w:t>firm</w:t>
+      </w:r>
+      <w:proofErr w:type="spellEnd"/>
       <w:r>
         <w:t xml:space="preserve"> </w:t>
       </w:r>
-      <w:r>
-        <w:t xml:space="preserve">par </w:t>
-      </w:r>
-      <w:r>
-        <w:t xml:space="preserve">le </w:t>
-      </w:r>
-      <w:r>
-        <w:t>bitcoin</w:t>
-      </w:r>
-      <w:r>
-        <w:t xml:space="preserve"> ou qui l’influence</w:t>
-      </w:r>
-      <w:r>
-        <w:t>nt</w:t>
-      </w:r>
-      <w:r>
-        <w:t>, sans pour</w:t>
-      </w:r>
-      <w:r>
-        <w:t xml:space="preserve"> autant</w:t>
-      </w:r>
-      <w:r>
-        <w:t xml:space="preserve"> </w:t>
-      </w:r>
-      <w:r>
-        <w:t>être utilisateurs</w:t>
-      </w:r>
-      <w:r>
-        <w:t xml:space="preserve"> de ce dernier</w:t>
-      </w:r>
-      <w:r>
-        <w:t xml:space="preserve">. </w:t>
-      </w:r>
-    </w:p>
-    <w:p>
-      <w:pPr>
-        <w:rPr>
-          <w:color w:val="FF0000"/>
-        </w:rPr>
-      </w:pPr>
-      <w:r>
-        <w:t xml:space="preserve">Les différents agents sont les banques traditionnelles, celles qui spéculent sur les crypto actifs, </w:t>
-      </w:r>
-      <w:r>
-        <w:rPr>
-          <w:color w:val="0070C0"/>
-        </w:rPr>
-        <w:t xml:space="preserve">la banque centrale européenne (BCE) </w:t>
-      </w:r>
-      <w:r>
-        <w:t>les entreprises, les ménages</w:t>
-      </w:r>
-      <w:r>
-        <w:t>,</w:t>
-      </w:r>
-      <w:r>
-        <w:t xml:space="preserve"> </w:t>
-      </w:r>
-      <w:r>
-        <w:rPr>
-          <w:color w:val="FF0000"/>
-        </w:rPr>
-        <w:t>le « reste du monde » (hors zone européenne)</w:t>
-      </w:r>
-      <w:r>
-        <w:rPr>
-          <w:color w:val="FF0000"/>
-        </w:rPr>
-        <w:t xml:space="preserve"> et potentiellement le shadow banking (</w:t>
-      </w:r>
-      <w:r>
-        <w:rPr>
-          <w:color w:val="FF0000"/>
-        </w:rPr>
-        <w:t>h</w:t>
-      </w:r>
-      <w:r>
-        <w:rPr>
-          <w:color w:val="FF0000"/>
-        </w:rPr>
-        <w:t xml:space="preserve">edge </w:t>
-      </w:r>
-      <w:r>
-        <w:rPr>
-          <w:color w:val="FF0000"/>
-        </w:rPr>
-        <w:t>f</w:t>
-      </w:r>
-      <w:r>
-        <w:rPr>
-          <w:color w:val="FF0000"/>
-        </w:rPr>
-        <w:t xml:space="preserve">unds, assurance, </w:t>
-      </w:r>
-      <w:r>
-        <w:rPr>
-          <w:color w:val="FF0000"/>
-        </w:rPr>
-        <w:t>private equity, etc…).</w:t>
-      </w:r>
-    </w:p>
-    <w:p>
-      <w:r>
-        <w:t>De plus, nous utiliseront aussi l</w:t>
-      </w:r>
-      <w:r>
-        <w:t>e modèle IS</w:t>
-      </w:r>
-      <w:r>
-        <w:t>/</w:t>
-      </w:r>
-      <w:r>
-        <w:t>LM</w:t>
-      </w:r>
-      <w:r>
-        <w:t>/BP</w:t>
-      </w:r>
-      <w:r>
-        <w:t xml:space="preserve"> </w:t>
-      </w:r>
-      <w:r>
-        <w:t>afin</w:t>
-      </w:r>
-      <w:r>
-        <w:t xml:space="preserve"> permet de déterminer l'équilibre simultané sur le marché des biens et services et sur le marché de la monnaie. </w:t>
-      </w:r>
-      <w:r>
-        <w:t>C</w:t>
-      </w:r>
-      <w:r>
-        <w:t xml:space="preserve">e modèle </w:t>
-      </w:r>
-      <w:r>
-        <w:t xml:space="preserve">nous </w:t>
-      </w:r>
-      <w:r>
-        <w:t>aiderait</w:t>
-      </w:r>
-      <w:r>
-        <w:t xml:space="preserve"> </w:t>
-      </w:r>
-      <w:r>
-        <w:t xml:space="preserve">à </w:t>
-      </w:r>
-      <w:r>
-        <w:t>trouver</w:t>
-      </w:r>
-      <w:r>
-        <w:t xml:space="preserve"> les combinaisons de revenu et de taux d'intérêt garantissant l'équilibre général de l'économie</w:t>
-      </w:r>
-      <w:r>
-        <w:t>.</w:t>
-      </w:r>
-      <w:r>
-        <w:t xml:space="preserve"> </w:t>
-      </w:r>
-      <w:r>
-        <w:t>Il</w:t>
-      </w:r>
-      <w:r>
-        <w:t xml:space="preserve"> dépend du PIB c’est pourquoi il fait partie des entrées de notre modèle</w:t>
-      </w:r>
-      <w:r>
-        <w:t xml:space="preserve">. </w:t>
-      </w:r>
-      <w:r>
-        <w:t>I</w:t>
-      </w:r>
-      <w:r>
-        <w:t>l est</w:t>
-      </w:r>
-      <w:r>
-        <w:t xml:space="preserve"> également</w:t>
-      </w:r>
-      <w:r>
-        <w:t xml:space="preserve"> nécessaire de </w:t>
-      </w:r>
-      <w:r>
-        <w:t>mettre en entrée le cours du bitcoin</w:t>
-      </w:r>
-      <w:r>
-        <w:t>, l’inflation</w:t>
-      </w:r>
-      <w:r>
-        <w:t xml:space="preserve"> </w:t>
-      </w:r>
-      <w:r>
-        <w:t xml:space="preserve">ainsi que les différents </w:t>
-      </w:r>
-      <w:r>
-        <w:t>comportements possible de chacun de nos agents soit leurs revenus</w:t>
-      </w:r>
-      <w:r>
-        <w:t xml:space="preserve"> et dépenses.</w:t>
-      </w:r>
-      <w:r>
-        <w:t xml:space="preserve"> </w:t>
-      </w:r>
     </w:p>
     <w:p>
       <w:pPr>
@@ -3396,146 +3539,17 @@
         <w:rPr>
           <w:color w:val="7030A0"/>
         </w:rPr>
-        <w:t xml:space="preserve">Doc </w:t>
-      </w:r>
-      <w:proofErr w:type="spellStart"/>
-      <w:r>
-        <w:rPr>
-          <w:color w:val="7030A0"/>
-        </w:rPr>
-        <w:t>dynamic</w:t>
-      </w:r>
-      <w:proofErr w:type="spellEnd"/>
-      <w:r>
-        <w:rPr>
-          <w:color w:val="7030A0"/>
-        </w:rPr>
-        <w:t xml:space="preserve"> model et ses 80 équations</w:t>
-      </w:r>
-    </w:p>
-    <w:p>
-      <w:pPr>
-        <w:rPr>
-          <w:color w:val="7030A0"/>
-        </w:rPr>
-      </w:pPr>
-      <w:r>
-        <w:rPr>
-          <w:color w:val="0070C0"/>
-        </w:rPr>
-        <w:t>Enfin, les interactions entre les banques feront partie intégrante de notre modèle</w:t>
-      </w:r>
-      <w:r>
-        <w:rPr>
-          <w:color w:val="0070C0"/>
-        </w:rPr>
-        <w:t>. C</w:t>
-      </w:r>
-      <w:r>
-        <w:rPr>
-          <w:color w:val="0070C0"/>
-        </w:rPr>
-        <w:t>’</w:t>
-      </w:r>
-      <w:r>
-        <w:rPr>
-          <w:color w:val="0070C0"/>
-        </w:rPr>
-        <w:t>est pourquoi les taux d’échanges</w:t>
-      </w:r>
-      <w:r>
-        <w:rPr>
-          <w:color w:val="0070C0"/>
-        </w:rPr>
-        <w:t xml:space="preserve"> interbancaires, comme l’EONIA et l’EURIBOR, vont influencer notre </w:t>
-      </w:r>
-      <w:r>
-        <w:rPr>
-          <w:color w:val="0070C0"/>
-        </w:rPr>
+        <w:br w:type="page"/>
+      </w:r>
+    </w:p>
+    <w:p>
+      <w:pPr>
+        <w:pStyle w:val="Titre1"/>
+      </w:pPr>
+      <w:bookmarkStart w:id="5" w:name="_Toc533168809"/>
+      <w:r>
         <w:lastRenderedPageBreak/>
-        <w:t xml:space="preserve">modèle. </w:t>
-      </w:r>
-      <w:r>
-        <w:rPr>
-          <w:color w:val="0070C0"/>
-        </w:rPr>
-        <w:t>Le taux</w:t>
-      </w:r>
-      <w:r>
-        <w:rPr>
-          <w:color w:val="0070C0"/>
-        </w:rPr>
-        <w:t xml:space="preserve"> EONIA</w:t>
-      </w:r>
-      <w:r>
-        <w:rPr>
-          <w:color w:val="0070C0"/>
-        </w:rPr>
-        <w:t xml:space="preserve"> est </w:t>
-      </w:r>
-      <w:r>
-        <w:rPr>
-          <w:color w:val="0070C0"/>
-        </w:rPr>
-        <w:t>le taux de référence quotidien des dépôts interbancaires en blanc effectués au jour-le-jour dans la zone euro</w:t>
-      </w:r>
-      <w:r>
-        <w:rPr>
-          <w:color w:val="0070C0"/>
-        </w:rPr>
-        <w:t xml:space="preserve">. Et </w:t>
-      </w:r>
-      <w:r>
-        <w:rPr>
-          <w:color w:val="0070C0"/>
-        </w:rPr>
-        <w:t>le taux EURIBOR</w:t>
-      </w:r>
-      <w:r>
-        <w:rPr>
-          <w:color w:val="0070C0"/>
-        </w:rPr>
-        <w:t xml:space="preserve"> est </w:t>
-      </w:r>
-      <w:r>
-        <w:rPr>
-          <w:color w:val="0070C0"/>
-        </w:rPr>
-        <w:t>le taux d’intérêt moyen auquel 25/40 banques européennes de premier plan (le panel de banques) se consentent des prêts en euros.</w:t>
-      </w:r>
-      <w:r>
-        <w:rPr>
-          <w:color w:val="0070C0"/>
-        </w:rPr>
-        <w:t xml:space="preserve"> </w:t>
-      </w:r>
-      <w:r>
-        <w:rPr>
-          <w:color w:val="FF0000"/>
-        </w:rPr>
-        <w:t>(OUT ??)</w:t>
-      </w:r>
-      <w:r>
-        <w:rPr>
-          <w:color w:val="7030A0"/>
-        </w:rPr>
-        <w:br w:type="page"/>
-      </w:r>
-    </w:p>
-    <w:p>
-      <w:pPr>
-        <w:pStyle w:val="Titre1"/>
-      </w:pPr>
-      <w:bookmarkStart w:id="5" w:name="_Toc533168809"/>
-      <w:r>
-        <w:lastRenderedPageBreak/>
-        <w:t>Littéra</w:t>
-      </w:r>
-      <w:bookmarkStart w:id="6" w:name="_GoBack"/>
-      <w:bookmarkEnd w:id="6"/>
-      <w:r>
-        <w:t>ture</w:t>
+        <w:t>Littérature</w:t>
       </w:r>
       <w:bookmarkEnd w:id="5"/>
     </w:p>
@@ -3546,7 +3560,6 @@
         <w:rPr>
           <w:rFonts w:ascii="Times New Roman" w:hAnsi="Times New Roman"/>
           <w:color w:val="7030A0"/>
-          <w:lang w:val="en-GB"/>
         </w:rPr>
       </w:pPr>
     </w:p>
@@ -3555,38 +3568,49 @@
         <w:pStyle w:val="Titre2"/>
         <w:rPr>
           <w:color w:val="000000" w:themeColor="text1"/>
-          <w:lang w:val="en-GB"/>
-        </w:rPr>
-      </w:pPr>
-      <w:bookmarkStart w:id="7" w:name="_Toc533168810"/>
+        </w:rPr>
+      </w:pPr>
+      <w:bookmarkStart w:id="6" w:name="_Toc533168810"/>
       <w:r>
         <w:rPr>
           <w:color w:val="000000" w:themeColor="text1"/>
-          <w:lang w:val="en-GB"/>
-        </w:rPr>
-        <w:t xml:space="preserve">Agent Based </w:t>
-      </w:r>
+        </w:rPr>
+        <w:t xml:space="preserve">Agent </w:t>
+      </w:r>
+      <w:proofErr w:type="spellStart"/>
       <w:r>
         <w:rPr>
           <w:color w:val="000000" w:themeColor="text1"/>
-          <w:lang w:val="en-GB"/>
+        </w:rPr>
+        <w:t>Based</w:t>
+      </w:r>
+      <w:proofErr w:type="spellEnd"/>
+      <w:r>
+        <w:rPr>
+          <w:color w:val="000000" w:themeColor="text1"/>
+        </w:rPr>
+        <w:t xml:space="preserve"> </w:t>
+      </w:r>
+      <w:proofErr w:type="spellStart"/>
+      <w:r>
+        <w:rPr>
+          <w:color w:val="000000" w:themeColor="text1"/>
         </w:rPr>
         <w:t>Modelling</w:t>
       </w:r>
+      <w:proofErr w:type="spellEnd"/>
       <w:r>
         <w:rPr>
           <w:color w:val="000000" w:themeColor="text1"/>
-          <w:lang w:val="en-GB"/>
         </w:rPr>
         <w:t xml:space="preserve"> (ABM)</w:t>
       </w:r>
-      <w:bookmarkEnd w:id="7"/>
+      <w:bookmarkEnd w:id="6"/>
     </w:p>
     <w:p>
       <w:pPr>
         <w:rPr>
           <w:color w:val="000000" w:themeColor="text1"/>
-          <w:lang w:val="en-GB"/>
         </w:rPr>
       </w:pPr>
     </w:p>
@@ -3600,7 +3624,35 @@
         <w:rPr>
           <w:color w:val="000000" w:themeColor="text1"/>
         </w:rPr>
-        <w:t>Agent based modelling (ABM) est un style de programmation dans lequel chaque entité et leur interaction sont clairement définis dans un programme. Les entités modélisées sont par exemple des hommes, des animaux ou dans notre cas des banques. ABM est un style de programmation orienté objet comme le Java ou le C++, les objets ont leurs propres caractéristiques et peuvent interagir entre eux. Le but est de simuler les interactions entre des agents autonomes afin d’évaluer leurs effets sur le système dans lequel ils sont implémentés. Chaque agent a ses propres attributs, prend des décisions de manière autonome, est défini dans son environnement et a la capacité d'interagir avec d’autres agents. Il s’agit d’un modèle assez simpliste dans la théorie, il faut simplement modéliser les agents en leur donnant des règles à suivre et les laisser interagir entre eux.</w:t>
+        <w:t xml:space="preserve">Agent </w:t>
+      </w:r>
+      <w:proofErr w:type="spellStart"/>
+      <w:r>
+        <w:rPr>
+          <w:color w:val="000000" w:themeColor="text1"/>
+        </w:rPr>
+        <w:t>based</w:t>
+      </w:r>
+      <w:proofErr w:type="spellEnd"/>
+      <w:r>
+        <w:rPr>
+          <w:color w:val="000000" w:themeColor="text1"/>
+        </w:rPr>
+        <w:t xml:space="preserve"> </w:t>
+      </w:r>
+      <w:proofErr w:type="spellStart"/>
+      <w:r>
+        <w:rPr>
+          <w:color w:val="000000" w:themeColor="text1"/>
+        </w:rPr>
+        <w:t>modelling</w:t>
+      </w:r>
+      <w:proofErr w:type="spellEnd"/>
+      <w:r>
+        <w:rPr>
+          <w:color w:val="000000" w:themeColor="text1"/>
+        </w:rPr>
+        <w:t xml:space="preserve"> (ABM) est un style de programmation dans lequel chaque entité et leur interaction sont clairement définis dans un programme. Les entités modélisées sont par exemple des hommes, des animaux ou dans notre cas des banques. ABM est un style de programmation orienté objet comme le Java ou le C++, les objets ont leurs propres caractéristiques et peuvent interagir entre eux. Le but est de simuler les interactions entre des agents autonomes afin d’évaluer leurs effets sur le système dans lequel ils sont implémentés. Chaque agent a ses propres attributs, prend des décisions de manière autonome, est défini dans son environnement et a la capacité d'interagir avec d’autres agents. Il s’agit d’un modèle assez simpliste dans la théorie, il faut simplement modéliser les agents en leur donnant des règles à suivre et les laisser interagir entre eux.</w:t>
       </w:r>
     </w:p>
     <w:p>
@@ -4345,12 +4397,14 @@
       <w:pPr>
         <w:pStyle w:val="Titre2"/>
         <w:rPr>
+          <w:color w:val="FF0000"/>
           <w:lang w:val="en-GB"/>
         </w:rPr>
       </w:pPr>
       <w:proofErr w:type="spellStart"/>
       <w:r>
         <w:rPr>
+          <w:color w:val="FF0000"/>
           <w:lang w:val="en-GB"/>
         </w:rPr>
         <w:lastRenderedPageBreak/>
@@ -4359,98 +4413,167 @@
       <w:proofErr w:type="spellEnd"/>
       <w:r>
         <w:rPr>
+          <w:color w:val="FF0000"/>
           <w:lang w:val="en-GB"/>
         </w:rPr>
-        <w:t xml:space="preserve"> IS/LM – IS/LM/</w:t>
-      </w:r>
-      <w:r>
-        <w:rPr>
+        <w:t xml:space="preserve"> IS/LM – IS/LM/BP</w:t>
+      </w:r>
+    </w:p>
+    <w:p>
+      <w:pPr>
+        <w:rPr>
+          <w:color w:val="FF0000"/>
           <w:lang w:val="en-GB"/>
         </w:rPr>
-        <w:t>BP</w:t>
-      </w:r>
-    </w:p>
-    <w:p>
-      <w:pPr>
-        <w:rPr>
-          <w:lang w:val="en-GB"/>
-        </w:rPr>
-      </w:pPr>
-    </w:p>
-    <w:p>
-      <w:r>
+      </w:pPr>
+    </w:p>
+    <w:p>
+      <w:pPr>
+        <w:rPr>
+          <w:color w:val="FF0000"/>
+        </w:rPr>
+      </w:pPr>
+      <w:r>
+        <w:rPr>
+          <w:color w:val="FF0000"/>
+        </w:rPr>
         <w:t>Le modèle IS/LM est un modèle économique dans le domaine de la macroéconomie. Pour rappel, la macroéconomie est l’étude des systèmes et des phénomènes économiques à un niveau global.</w:t>
       </w:r>
     </w:p>
     <w:p>
-      <w:r>
+      <w:pPr>
+        <w:rPr>
+          <w:color w:val="FF0000"/>
+        </w:rPr>
+      </w:pPr>
+      <w:r>
+        <w:rPr>
+          <w:color w:val="FF0000"/>
+        </w:rPr>
         <w:t>Pour comprendre le modèle IS/LM, il convient tout d’abord de comprendre ce que veut dire IS et LM.</w:t>
       </w:r>
     </w:p>
     <w:p>
-      <w:r>
+      <w:pPr>
+        <w:rPr>
+          <w:color w:val="FF0000"/>
+        </w:rPr>
+      </w:pPr>
+      <w:r>
+        <w:rPr>
+          <w:color w:val="FF0000"/>
+        </w:rPr>
         <w:t xml:space="preserve">IS signifie </w:t>
       </w:r>
       <w:r>
         <w:rPr>
           <w:i/>
+          <w:color w:val="FF0000"/>
         </w:rPr>
         <w:t>Investments and Savings</w:t>
       </w:r>
       <w:r>
+        <w:rPr>
+          <w:color w:val="FF0000"/>
+        </w:rPr>
         <w:t xml:space="preserve">, soit Investissement et Epargne. LM signifie </w:t>
       </w:r>
       <w:r>
         <w:rPr>
           <w:i/>
+          <w:color w:val="FF0000"/>
         </w:rPr>
         <w:t xml:space="preserve">Liquidity preference and Money supply, </w:t>
       </w:r>
       <w:r>
+        <w:rPr>
+          <w:color w:val="FF0000"/>
+        </w:rPr>
         <w:t>soit littéralement « préférence pour la liquidité et la masse monétaire ».</w:t>
       </w:r>
       <w:r>
+        <w:rPr>
+          <w:color w:val="FF0000"/>
+        </w:rPr>
         <w:br/>
         <w:t>L’idée du modèle est donc d’atteindre un équilibre entre ces deux notions, que l’on peut rapprocher du marché des biens et des services (IS) d’une part, et du marché monétaire (LM) d’autre part.</w:t>
       </w:r>
     </w:p>
     <w:p>
-      <w:r>
+      <w:pPr>
+        <w:rPr>
+          <w:color w:val="FF0000"/>
+        </w:rPr>
+      </w:pPr>
+      <w:r>
+        <w:rPr>
+          <w:color w:val="FF0000"/>
+        </w:rPr>
         <w:t>Le modèle IS/LM ne prend donc pas en compte un 3</w:t>
       </w:r>
       <w:r>
         <w:rPr>
+          <w:color w:val="FF0000"/>
           <w:vertAlign w:val="superscript"/>
         </w:rPr>
         <w:t>ème</w:t>
       </w:r>
       <w:r>
+        <w:rPr>
+          <w:color w:val="FF0000"/>
+        </w:rPr>
         <w:t xml:space="preserve"> marché : le marché des capitaux. Cela est dû à la loi de Walras, qui nous dit que si deux marchés sont à l’équilibre (ici le marché des biens et services et le marché de la monnaie), le 3</w:t>
       </w:r>
       <w:r>
         <w:rPr>
+          <w:color w:val="FF0000"/>
           <w:vertAlign w:val="superscript"/>
         </w:rPr>
         <w:t>ème</w:t>
       </w:r>
       <w:r>
+        <w:rPr>
+          <w:color w:val="FF0000"/>
+        </w:rPr>
         <w:t xml:space="preserve"> est nécessairement à l’équilibre (ici le marché des capitaux).</w:t>
       </w:r>
     </w:p>
     <w:p>
-      <w:r>
+      <w:pPr>
+        <w:rPr>
+          <w:color w:val="FF0000"/>
+        </w:rPr>
+      </w:pPr>
+      <w:r>
+        <w:rPr>
+          <w:color w:val="FF0000"/>
+        </w:rPr>
         <w:t>De plus, le modèle IS/LM s’intéresse à une économie fermée, c’est-à-dire qu’il n’y a pas d’échanges avec l’étranger et les prix sont constants : il n’y a pas d’inflation.</w:t>
       </w:r>
     </w:p>
     <w:p>
-      <w:r>
+      <w:pPr>
+        <w:rPr>
+          <w:color w:val="FF0000"/>
+        </w:rPr>
+      </w:pPr>
+      <w:r>
+        <w:rPr>
+          <w:color w:val="FF0000"/>
+        </w:rPr>
         <w:t>Un graphique simple pour comprendre le modèle se trouve ci-dessous.</w:t>
       </w:r>
     </w:p>
     <w:p>
+      <w:pPr>
+        <w:rPr>
+          <w:color w:val="FF0000"/>
+        </w:rPr>
+      </w:pPr>
       <w:r>
         <w:rPr>
           <w:noProof/>
+          <w:color w:val="FF0000"/>
         </w:rPr>
         <w:drawing>
           <wp:anchor distT="0" distB="0" distL="114300" distR="114300" simplePos="0" relativeHeight="251659264" behindDoc="1" locked="0" layoutInCell="1" allowOverlap="1" wp14:anchorId="6F625465" wp14:editId="2A4C90CB">
@@ -4490,14 +4613,35 @@
     <w:p>
       <w:pPr>
         <w:spacing w:line="480" w:lineRule="auto"/>
-      </w:pPr>
-    </w:p>
-    <w:p/>
-    <w:p/>
-    <w:p>
+        <w:rPr>
+          <w:color w:val="FF0000"/>
+        </w:rPr>
+      </w:pPr>
+    </w:p>
+    <w:p>
+      <w:pPr>
+        <w:rPr>
+          <w:color w:val="FF0000"/>
+        </w:rPr>
+      </w:pPr>
+    </w:p>
+    <w:p>
+      <w:pPr>
+        <w:rPr>
+          <w:color w:val="FF0000"/>
+        </w:rPr>
+      </w:pPr>
+    </w:p>
+    <w:p>
+      <w:pPr>
+        <w:rPr>
+          <w:color w:val="FF0000"/>
+        </w:rPr>
+      </w:pPr>
       <w:r>
         <w:rPr>
           <w:noProof/>
+          <w:color w:val="FF0000"/>
         </w:rPr>
         <mc:AlternateContent>
           <mc:Choice Requires="wps">
@@ -4585,6 +4729,7 @@
       <w:r>
         <w:rPr>
           <w:noProof/>
+          <w:color w:val="FF0000"/>
         </w:rPr>
         <mc:AlternateContent>
           <mc:Choice Requires="wps">
@@ -4672,6 +4817,7 @@
       <w:r>
         <w:rPr>
           <w:noProof/>
+          <w:color w:val="FF0000"/>
         </w:rPr>
         <mc:AlternateContent>
           <mc:Choice Requires="wps">
@@ -4733,52 +4879,129 @@
         </mc:AlternateContent>
       </w:r>
     </w:p>
-    <w:p/>
-    <w:p/>
-    <w:p/>
-    <w:p/>
-    <w:p>
-      <w:r>
+    <w:p>
+      <w:pPr>
+        <w:rPr>
+          <w:color w:val="FF0000"/>
+        </w:rPr>
+      </w:pPr>
+    </w:p>
+    <w:p>
+      <w:pPr>
+        <w:rPr>
+          <w:color w:val="FF0000"/>
+        </w:rPr>
+      </w:pPr>
+    </w:p>
+    <w:p>
+      <w:pPr>
+        <w:rPr>
+          <w:color w:val="FF0000"/>
+        </w:rPr>
+      </w:pPr>
+    </w:p>
+    <w:p>
+      <w:pPr>
+        <w:rPr>
+          <w:color w:val="FF0000"/>
+        </w:rPr>
+      </w:pPr>
+    </w:p>
+    <w:p>
+      <w:pPr>
+        <w:rPr>
+          <w:color w:val="FF0000"/>
+        </w:rPr>
+      </w:pPr>
+      <w:r>
+        <w:rPr>
+          <w:color w:val="FF0000"/>
+        </w:rPr>
         <w:lastRenderedPageBreak/>
         <w:t>En ordonnée on trouve le taux d’intérêt r et en abscisse le niveau de production Y.</w:t>
       </w:r>
       <w:r>
+        <w:rPr>
+          <w:color w:val="FF0000"/>
+        </w:rPr>
         <w:br/>
         <w:t>On voit bien que lorsque le taux d’intérêt diminue, la production augmente car la demande de biens augmente également (courbe IS).</w:t>
       </w:r>
     </w:p>
     <w:p>
-      <w:r>
+      <w:pPr>
+        <w:rPr>
+          <w:color w:val="FF0000"/>
+        </w:rPr>
+      </w:pPr>
+      <w:r>
+        <w:rPr>
+          <w:color w:val="FF0000"/>
+        </w:rPr>
         <w:t>Inversement, lorsque la production augmente, les différents acteurs vont préférer garder dans leur portefeuille plus de monnaie pour effectuer des achats. Ils vont alors vendre des obligations par exemple, le taux d’intérêt augmente alors.</w:t>
       </w:r>
     </w:p>
     <w:p>
-      <w:r>
+      <w:pPr>
+        <w:rPr>
+          <w:color w:val="FF0000"/>
+        </w:rPr>
+      </w:pPr>
+      <w:r>
+        <w:rPr>
+          <w:color w:val="FF0000"/>
+        </w:rPr>
         <w:t>Le but du modèle est donc de trouver le couple (Y*,</w:t>
       </w:r>
       <w:r>
+        <w:rPr>
+          <w:color w:val="FF0000"/>
+        </w:rPr>
         <w:t xml:space="preserve"> </w:t>
       </w:r>
       <w:r>
+        <w:rPr>
+          <w:color w:val="FF0000"/>
+        </w:rPr>
         <w:t>r*), synonyme d’équilibre.</w:t>
       </w:r>
     </w:p>
     <w:p>
-      <w:r>
+      <w:pPr>
+        <w:rPr>
+          <w:color w:val="FF0000"/>
+        </w:rPr>
+      </w:pPr>
+      <w:r>
+        <w:rPr>
+          <w:color w:val="FF0000"/>
+        </w:rPr>
         <w:t>Dans le cadre de notre sujet, nous nous plaçons dans une économie ouverte : il y a des échanges avec l’étranger. C’est pourquoi nous allons utiliser une extension du modèle IS/LM, le modèle IS/LM/BP. Celui-ci ajoute une 3</w:t>
       </w:r>
       <w:r>
         <w:rPr>
+          <w:color w:val="FF0000"/>
           <w:vertAlign w:val="superscript"/>
         </w:rPr>
         <w:t>ème</w:t>
       </w:r>
       <w:r>
+        <w:rPr>
+          <w:color w:val="FF0000"/>
+        </w:rPr>
         <w:t xml:space="preserve"> courbe, la courbe BP : la Balance des Paiements. Cette courbe prend en compte la balance commerciale, c’est-à-dire l’impact du taux de change sur le commerce extérieur, ainsi que la balance des capitaux, soit l’impact du taux d’intérêt national sur les flux de capitaux.</w:t>
       </w:r>
     </w:p>
     <w:p>
-      <w:r>
+      <w:pPr>
+        <w:rPr>
+          <w:color w:val="FF0000"/>
+        </w:rPr>
+      </w:pPr>
+      <w:r>
+        <w:rPr>
+          <w:color w:val="FF0000"/>
+        </w:rPr>
         <w:t xml:space="preserve">La droite BP représente donc l’ensemble des points pour lesquels la balance des paiements est à l’équilibre. </w:t>
       </w:r>
     </w:p>
@@ -4799,7 +5022,7 @@
       <w:pPr>
         <w:pStyle w:val="Titre2"/>
       </w:pPr>
-      <w:bookmarkStart w:id="8" w:name="_Toc533168812"/>
+      <w:bookmarkStart w:id="7" w:name="_Toc533168812"/>
     </w:p>
     <w:p>
       <w:pPr>
@@ -4814,7 +5037,7 @@
         </w:rPr>
         <w:t>Shadow Banking</w:t>
       </w:r>
-      <w:bookmarkEnd w:id="8"/>
+      <w:bookmarkEnd w:id="7"/>
     </w:p>
     <w:p>
       <w:pPr>
@@ -4876,32 +5099,32 @@
       <w:pPr>
         <w:pStyle w:val="Titre1"/>
       </w:pPr>
-      <w:bookmarkStart w:id="9" w:name="_Toc533168813"/>
+      <w:bookmarkStart w:id="8" w:name="_Toc533168813"/>
       <w:r>
         <w:lastRenderedPageBreak/>
         <w:t>Méthodologie</w:t>
       </w:r>
+      <w:bookmarkEnd w:id="8"/>
+    </w:p>
+    <w:p/>
+    <w:p>
+      <w:pPr>
+        <w:pStyle w:val="Titre2"/>
+      </w:pPr>
+      <w:bookmarkStart w:id="9" w:name="_Toc533168814"/>
+      <w:r>
+        <w:t xml:space="preserve">Schéma de notre </w:t>
+      </w:r>
       <w:bookmarkEnd w:id="9"/>
+      <w:r>
+        <w:t>modèl</w:t>
+      </w:r>
+      <w:r>
+        <w:t xml:space="preserve">e </w:t>
+      </w:r>
     </w:p>
     <w:p/>
     <w:p>
-      <w:pPr>
-        <w:pStyle w:val="Titre2"/>
-      </w:pPr>
-      <w:bookmarkStart w:id="10" w:name="_Toc533168814"/>
-      <w:r>
-        <w:t xml:space="preserve">Schéma de notre </w:t>
-      </w:r>
-      <w:bookmarkEnd w:id="10"/>
-      <w:r>
-        <w:t>modèl</w:t>
-      </w:r>
-      <w:r>
-        <w:t xml:space="preserve">e </w:t>
-      </w:r>
-    </w:p>
-    <w:p/>
-    <w:p>
       <w:r>
         <w:t xml:space="preserve">Ci-dessous un </w:t>
       </w:r>
@@ -4919,32 +5142,28 @@
       <w:pPr>
         <w:rPr>
           <w:color w:val="FF0000"/>
-        </w:rPr>
-      </w:pPr>
-      <w:proofErr w:type="spellStart"/>
+          <w:lang w:val="en-GB"/>
+        </w:rPr>
+      </w:pPr>
       <w:r>
         <w:rPr>
           <w:color w:val="FF0000"/>
-        </w:rPr>
-        <w:t>Rest</w:t>
-      </w:r>
-      <w:proofErr w:type="spellEnd"/>
-      <w:r>
-        <w:rPr>
-          <w:color w:val="FF0000"/>
-        </w:rPr>
-        <w:t xml:space="preserve"> of the world</w:t>
+          <w:lang w:val="en-GB"/>
+        </w:rPr>
+        <w:t>Rest of the world</w:t>
       </w:r>
     </w:p>
     <w:p>
       <w:pPr>
         <w:rPr>
           <w:color w:val="7030A0"/>
+          <w:lang w:val="en-GB"/>
         </w:rPr>
       </w:pPr>
       <w:r>
         <w:rPr>
           <w:color w:val="7030A0"/>
+          <w:lang w:val="en-GB"/>
         </w:rPr>
         <w:t>Invest crypto</w:t>
       </w:r>
@@ -5096,16 +5315,16 @@
         <mc:AlternateContent>
           <mc:Choice Requires="wps">
             <w:drawing>
-              <wp:anchor distT="0" distB="0" distL="114300" distR="114300" simplePos="0" relativeHeight="251682816" behindDoc="0" locked="0" layoutInCell="1" allowOverlap="1" wp14:anchorId="3781DDE6" wp14:editId="0C2A9740">
+              <wp:anchor distT="0" distB="0" distL="114300" distR="114300" simplePos="0" relativeHeight="251682816" behindDoc="0" locked="0" layoutInCell="1" allowOverlap="1" wp14:anchorId="3781DDE6" wp14:editId="68B81DB0">
                 <wp:simplePos x="0" y="0"/>
                 <wp:positionH relativeFrom="column">
-                  <wp:posOffset>3445868</wp:posOffset>
+                  <wp:posOffset>3392071</wp:posOffset>
                 </wp:positionH>
                 <wp:positionV relativeFrom="paragraph">
-                  <wp:posOffset>210311</wp:posOffset>
+                  <wp:posOffset>205747</wp:posOffset>
                 </wp:positionV>
-                <wp:extent cx="1484769" cy="809405"/>
-                <wp:effectExtent l="0" t="0" r="52070" b="41910"/>
+                <wp:extent cx="1743622" cy="1501397"/>
+                <wp:effectExtent l="0" t="0" r="66675" b="60960"/>
                 <wp:wrapNone/>
                 <wp:docPr id="23" name="Connecteur droit avec flèche 23"/>
                 <wp:cNvGraphicFramePr/>
@@ -5116,7 +5335,7 @@
                       <wps:spPr>
                         <a:xfrm>
                           <a:off x="0" y="0"/>
-                          <a:ext cx="1484769" cy="809405"/>
+                          <a:ext cx="1743622" cy="1501397"/>
                         </a:xfrm>
                         <a:prstGeom prst="straightConnector1">
                           <a:avLst/>
@@ -5154,17 +5373,19 @@
           </mc:Choice>
           <mc:Fallback>
             <w:pict>
-              <v:shapetype w14:anchorId="1F52B422" id="_x0000_t32" coordsize="21600,21600" o:spt="32" o:oned="t" path="m,l21600,21600e" filled="f">
+              <v:shapetype w14:anchorId="692033A3" id="_x0000_t32" coordsize="21600,21600" o:spt="32" o:oned="t" path="m,l21600,21600e" filled="f">
                 <v:path arrowok="t" fillok="f" o:connecttype="none"/>
                 <o:lock v:ext="edit" shapetype="t"/>
               </v:shapetype>
-              <v:shape id="Connecteur droit avec flèche 23" o:spid="_x0000_s1026" type="#_x0000_t32" style="position:absolute;margin-left:271.35pt;margin-top:16.55pt;width:116.9pt;height:63.75pt;z-index:251682816;visibility:visible;mso-wrap-style:square;mso-width-percent:0;mso-height-percent:0;mso-wrap-distance-left:9pt;mso-wrap-distance-top:0;mso-wrap-distance-right:9pt;mso-wrap-distance-bottom:0;mso-position-horizontal:absolute;mso-position-horizontal-relative:text;mso-position-vertical:absolute;mso-position-vertical-relative:text;mso-width-percent:0;mso-height-percent:0;mso-width-relative:margin;mso-height-relative:margin" o:gfxdata="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" strokecolor="#4472c4 [3204]" strokeweight=".5pt">
+              <v:shape id="Connecteur droit avec flèche 23" o:spid="_x0000_s1026" type="#_x0000_t32" style="position:absolute;margin-left:267.1pt;margin-top:16.2pt;width:137.3pt;height:118.2pt;z-index:251682816;visibility:visible;mso-wrap-style:square;mso-width-percent:0;mso-height-percent:0;mso-wrap-distance-left:9pt;mso-wrap-distance-top:0;mso-wrap-distance-right:9pt;mso-wrap-distance-bottom:0;mso-position-horizontal:absolute;mso-position-horizontal-relative:text;mso-position-vertical:absolute;mso-position-vertical-relative:text;mso-width-percent:0;mso-height-percent:0;mso-width-relative:margin;mso-height-relative:margin" o:gfxdata="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" strokecolor="#4472c4 [3204]" strokeweight=".5pt">
                 <v:stroke endarrow="block" joinstyle="miter"/>
               </v:shape>
             </w:pict>
           </mc:Fallback>
         </mc:AlternateContent>
       </w:r>
+    </w:p>
+    <w:p>
       <w:r>
         <w:rPr>
           <w:noProof/>
@@ -5172,16 +5393,83 @@
         <mc:AlternateContent>
           <mc:Choice Requires="wps">
             <w:drawing>
-              <wp:anchor distT="0" distB="0" distL="114300" distR="114300" simplePos="0" relativeHeight="251684864" behindDoc="0" locked="0" layoutInCell="1" allowOverlap="1" wp14:anchorId="58F92BCB" wp14:editId="6A11F7C4">
+              <wp:anchor distT="0" distB="0" distL="114300" distR="114300" simplePos="0" relativeHeight="251700224" behindDoc="0" locked="0" layoutInCell="1" allowOverlap="1" wp14:anchorId="296DD09D" wp14:editId="655D175D">
                 <wp:simplePos x="0" y="0"/>
                 <wp:positionH relativeFrom="column">
-                  <wp:posOffset>3561075</wp:posOffset>
+                  <wp:posOffset>2504099</wp:posOffset>
                 </wp:positionH>
                 <wp:positionV relativeFrom="paragraph">
-                  <wp:posOffset>289170</wp:posOffset>
+                  <wp:posOffset>199871</wp:posOffset>
+                </wp:positionV>
+                <wp:extent cx="36998" cy="491556"/>
+                <wp:effectExtent l="38100" t="38100" r="58420" b="60960"/>
+                <wp:wrapNone/>
+                <wp:docPr id="21" name="Connecteur droit avec flèche 21"/>
+                <wp:cNvGraphicFramePr/>
+                <a:graphic xmlns:a="http://schemas.openxmlformats.org/drawingml/2006/main">
+                  <a:graphicData uri="http://schemas.microsoft.com/office/word/2010/wordprocessingShape">
+                    <wps:wsp>
+                      <wps:cNvCnPr/>
+                      <wps:spPr>
+                        <a:xfrm>
+                          <a:off x="0" y="0"/>
+                          <a:ext cx="36998" cy="491556"/>
+                        </a:xfrm>
+                        <a:prstGeom prst="straightConnector1">
+                          <a:avLst/>
+                        </a:prstGeom>
+                        <a:ln>
+                          <a:headEnd type="triangle"/>
+                          <a:tailEnd type="triangle"/>
+                        </a:ln>
+                      </wps:spPr>
+                      <wps:style>
+                        <a:lnRef idx="1">
+                          <a:schemeClr val="accent2"/>
+                        </a:lnRef>
+                        <a:fillRef idx="0">
+                          <a:schemeClr val="accent2"/>
+                        </a:fillRef>
+                        <a:effectRef idx="0">
+                          <a:schemeClr val="accent2"/>
+                        </a:effectRef>
+                        <a:fontRef idx="minor">
+                          <a:schemeClr val="tx1"/>
+                        </a:fontRef>
+                      </wps:style>
+                      <wps:bodyPr/>
+                    </wps:wsp>
+                  </a:graphicData>
+                </a:graphic>
+              </wp:anchor>
+            </w:drawing>
+          </mc:Choice>
+          <mc:Fallback>
+            <w:pict>
+              <v:shape w14:anchorId="76678171" id="Connecteur droit avec flèche 21" o:spid="_x0000_s1026" type="#_x0000_t32" style="position:absolute;margin-left:197.15pt;margin-top:15.75pt;width:2.9pt;height:38.7pt;z-index:251700224;visibility:visible;mso-wrap-style:square;mso-wrap-distance-left:9pt;mso-wrap-distance-top:0;mso-wrap-distance-right:9pt;mso-wrap-distance-bottom:0;mso-position-horizontal:absolute;mso-position-horizontal-relative:text;mso-position-vertical:absolute;mso-position-vertical-relative:text" o:gfxdata="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" strokecolor="#ed7d31 [3205]" strokeweight=".5pt">
+                <v:stroke startarrow="block" endarrow="block" joinstyle="miter"/>
+              </v:shape>
+            </w:pict>
+          </mc:Fallback>
+        </mc:AlternateContent>
+      </w:r>
+      <w:r>
+        <w:rPr>
+          <w:noProof/>
+        </w:rPr>
+        <mc:AlternateContent>
+          <mc:Choice Requires="wps">
+            <w:drawing>
+              <wp:anchor distT="0" distB="0" distL="114300" distR="114300" simplePos="0" relativeHeight="251684864" behindDoc="0" locked="0" layoutInCell="1" allowOverlap="1" wp14:anchorId="58F92BCB" wp14:editId="259CB223">
+                <wp:simplePos x="0" y="0"/>
+                <wp:positionH relativeFrom="column">
+                  <wp:posOffset>3919861</wp:posOffset>
+                </wp:positionH>
+                <wp:positionV relativeFrom="paragraph">
+                  <wp:posOffset>220168</wp:posOffset>
                 </wp:positionV>
                 <wp:extent cx="1513187" cy="332105"/>
-                <wp:effectExtent l="0" t="355600" r="0" b="353695"/>
+                <wp:effectExtent l="0" t="438150" r="0" b="448945"/>
                 <wp:wrapNone/>
                 <wp:docPr id="25" name="Zone de texte 25"/>
                 <wp:cNvGraphicFramePr/>
@@ -5190,7 +5478,7 @@
                     <wps:wsp>
                       <wps:cNvSpPr txBox="1"/>
                       <wps:spPr>
-                        <a:xfrm rot="1707332">
+                        <a:xfrm rot="2220913">
                           <a:off x="0" y="0"/>
                           <a:ext cx="1513187" cy="332105"/>
                         </a:xfrm>
@@ -5294,7 +5582,7 @@
           </mc:Choice>
           <mc:Fallback>
             <w:pict>
-              <v:shape w14:anchorId="58F92BCB" id="Zone de texte 25" o:spid="_x0000_s1030" type="#_x0000_t202" style="position:absolute;left:0;text-align:left;margin-left:280.4pt;margin-top:22.75pt;width:119.15pt;height:26.15pt;rotation:1864862fd;z-index:251684864;visibility:visible;mso-wrap-style:square;mso-width-percent:0;mso-height-percent:0;mso-wrap-distance-left:9pt;mso-wrap-distance-top:0;mso-wrap-distance-right:9pt;mso-wrap-distance-bottom:0;mso-position-horizontal:absolute;mso-position-horizontal-relative:text;mso-position-vertical:absolute;mso-position-vertical-relative:text;mso-width-percent:0;mso-height-percent:0;mso-width-relative:margin;mso-height-relative:margin;v-text-anchor:top" o:gfxdata="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" fillcolor="white [3201]" strokeweight=".5pt">
+              <v:shape w14:anchorId="58F92BCB" id="Zone de texte 25" o:spid="_x0000_s1030" type="#_x0000_t202" style="position:absolute;left:0;text-align:left;margin-left:308.65pt;margin-top:17.35pt;width:119.15pt;height:26.15pt;rotation:2425829fd;z-index:251684864;visibility:visible;mso-wrap-style:square;mso-width-percent:0;mso-height-percent:0;mso-wrap-distance-left:9pt;mso-wrap-distance-top:0;mso-wrap-distance-right:9pt;mso-wrap-distance-bottom:0;mso-position-horizontal:absolute;mso-position-horizontal-relative:text;mso-position-vertical:absolute;mso-position-vertical-relative:text;mso-width-percent:0;mso-height-percent:0;mso-width-relative:margin;mso-height-relative:margin;v-text-anchor:top" o:gfxdata="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" fillcolor="white [3201]" strokeweight=".5pt">
                 <v:textbox>
                   <w:txbxContent>
                     <w:p>
@@ -5368,8 +5656,6 @@
           </mc:Fallback>
         </mc:AlternateContent>
       </w:r>
-    </w:p>
-    <w:p>
       <w:r>
         <w:rPr>
           <w:noProof/>
@@ -5377,151 +5663,16 @@
         <mc:AlternateContent>
           <mc:Choice Requires="wps">
             <w:drawing>
-              <wp:anchor distT="0" distB="0" distL="114300" distR="114300" simplePos="0" relativeHeight="251694080" behindDoc="0" locked="0" layoutInCell="1" allowOverlap="1" wp14:anchorId="4E5AFF0E" wp14:editId="13F7A8A9">
+              <wp:anchor distT="0" distB="0" distL="114300" distR="114300" simplePos="0" relativeHeight="251681792" behindDoc="0" locked="0" layoutInCell="1" allowOverlap="1" wp14:anchorId="0E01A3ED" wp14:editId="01FE047D">
                 <wp:simplePos x="0" y="0"/>
                 <wp:positionH relativeFrom="column">
-                  <wp:posOffset>850108</wp:posOffset>
+                  <wp:posOffset>3290618</wp:posOffset>
                 </wp:positionH>
                 <wp:positionV relativeFrom="paragraph">
-                  <wp:posOffset>239230</wp:posOffset>
+                  <wp:posOffset>66703</wp:posOffset>
                 </wp:positionV>
-                <wp:extent cx="778598" cy="1023041"/>
-                <wp:effectExtent l="0" t="25400" r="34290" b="18415"/>
-                <wp:wrapNone/>
-                <wp:docPr id="34" name="Connecteur droit avec flèche 34"/>
-                <wp:cNvGraphicFramePr/>
-                <a:graphic xmlns:a="http://schemas.openxmlformats.org/drawingml/2006/main">
-                  <a:graphicData uri="http://schemas.microsoft.com/office/word/2010/wordprocessingShape">
-                    <wps:wsp>
-                      <wps:cNvCnPr/>
-                      <wps:spPr>
-                        <a:xfrm flipV="1">
-                          <a:off x="0" y="0"/>
-                          <a:ext cx="778598" cy="1023041"/>
-                        </a:xfrm>
-                        <a:prstGeom prst="straightConnector1">
-                          <a:avLst/>
-                        </a:prstGeom>
-                        <a:ln>
-                          <a:tailEnd type="triangle"/>
-                        </a:ln>
-                      </wps:spPr>
-                      <wps:style>
-                        <a:lnRef idx="1">
-                          <a:schemeClr val="accent1"/>
-                        </a:lnRef>
-                        <a:fillRef idx="0">
-                          <a:schemeClr val="accent1"/>
-                        </a:fillRef>
-                        <a:effectRef idx="0">
-                          <a:schemeClr val="accent1"/>
-                        </a:effectRef>
-                        <a:fontRef idx="minor">
-                          <a:schemeClr val="tx1"/>
-                        </a:fontRef>
-                      </wps:style>
-                      <wps:bodyPr/>
-                    </wps:wsp>
-                  </a:graphicData>
-                </a:graphic>
-              </wp:anchor>
-            </w:drawing>
-          </mc:Choice>
-          <mc:Fallback>
-            <w:pict>
-              <v:shape w14:anchorId="26266B07" id="Connecteur droit avec flèche 34" o:spid="_x0000_s1026" type="#_x0000_t32" style="position:absolute;margin-left:66.95pt;margin-top:18.85pt;width:61.3pt;height:80.55pt;flip:y;z-index:251694080;visibility:visible;mso-wrap-style:square;mso-wrap-distance-left:9pt;mso-wrap-distance-top:0;mso-wrap-distance-right:9pt;mso-wrap-distance-bottom:0;mso-position-horizontal:absolute;mso-position-horizontal-relative:text;mso-position-vertical:absolute;mso-position-vertical-relative:text" o:gfxdata="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" strokecolor="#4472c4 [3204]" strokeweight=".5pt">
-                <v:stroke endarrow="block" joinstyle="miter"/>
-              </v:shape>
-            </w:pict>
-          </mc:Fallback>
-        </mc:AlternateContent>
-      </w:r>
-      <w:r>
-        <w:rPr>
-          <w:noProof/>
-        </w:rPr>
-        <mc:AlternateContent>
-          <mc:Choice Requires="wps">
-            <w:drawing>
-              <wp:anchor distT="0" distB="0" distL="114300" distR="114300" simplePos="0" relativeHeight="251693056" behindDoc="0" locked="0" layoutInCell="1" allowOverlap="1" wp14:anchorId="1F0E1671" wp14:editId="7A7FA59E">
-                <wp:simplePos x="0" y="0"/>
-                <wp:positionH relativeFrom="column">
-                  <wp:posOffset>440117</wp:posOffset>
-                </wp:positionH>
-                <wp:positionV relativeFrom="paragraph">
-                  <wp:posOffset>133444</wp:posOffset>
-                </wp:positionV>
-                <wp:extent cx="812743" cy="1085850"/>
-                <wp:effectExtent l="25400" t="0" r="13335" b="31750"/>
-                <wp:wrapNone/>
-                <wp:docPr id="33" name="Connecteur droit avec flèche 33"/>
-                <wp:cNvGraphicFramePr/>
-                <a:graphic xmlns:a="http://schemas.openxmlformats.org/drawingml/2006/main">
-                  <a:graphicData uri="http://schemas.microsoft.com/office/word/2010/wordprocessingShape">
-                    <wps:wsp>
-                      <wps:cNvCnPr/>
-                      <wps:spPr>
-                        <a:xfrm flipH="1">
-                          <a:off x="0" y="0"/>
-                          <a:ext cx="812743" cy="1085850"/>
-                        </a:xfrm>
-                        <a:prstGeom prst="straightConnector1">
-                          <a:avLst/>
-                        </a:prstGeom>
-                        <a:ln>
-                          <a:tailEnd type="triangle"/>
-                        </a:ln>
-                      </wps:spPr>
-                      <wps:style>
-                        <a:lnRef idx="1">
-                          <a:schemeClr val="accent1"/>
-                        </a:lnRef>
-                        <a:fillRef idx="0">
-                          <a:schemeClr val="accent1"/>
-                        </a:fillRef>
-                        <a:effectRef idx="0">
-                          <a:schemeClr val="accent1"/>
-                        </a:effectRef>
-                        <a:fontRef idx="minor">
-                          <a:schemeClr val="tx1"/>
-                        </a:fontRef>
-                      </wps:style>
-                      <wps:bodyPr/>
-                    </wps:wsp>
-                  </a:graphicData>
-                </a:graphic>
-                <wp14:sizeRelH relativeFrom="margin">
-                  <wp14:pctWidth>0</wp14:pctWidth>
-                </wp14:sizeRelH>
-              </wp:anchor>
-            </w:drawing>
-          </mc:Choice>
-          <mc:Fallback>
-            <w:pict>
-              <v:shape w14:anchorId="7F0AF1C8" id="Connecteur droit avec flèche 33" o:spid="_x0000_s1026" type="#_x0000_t32" style="position:absolute;margin-left:34.65pt;margin-top:10.5pt;width:64pt;height:85.5pt;flip:x;z-index:251693056;visibility:visible;mso-wrap-style:square;mso-width-percent:0;mso-wrap-distance-left:9pt;mso-wrap-distance-top:0;mso-wrap-distance-right:9pt;mso-wrap-distance-bottom:0;mso-position-horizontal:absolute;mso-position-horizontal-relative:text;mso-position-vertical:absolute;mso-position-vertical-relative:text;mso-width-percent:0;mso-width-relative:margin" o:gfxdata="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" strokecolor="#4472c4 [3204]" strokeweight=".5pt">
-                <v:stroke endarrow="block" joinstyle="miter"/>
-              </v:shape>
-            </w:pict>
-          </mc:Fallback>
-        </mc:AlternateContent>
-      </w:r>
-      <w:r>
-        <w:rPr>
-          <w:noProof/>
-        </w:rPr>
-        <mc:AlternateContent>
-          <mc:Choice Requires="wps">
-            <w:drawing>
-              <wp:anchor distT="0" distB="0" distL="114300" distR="114300" simplePos="0" relativeHeight="251681792" behindDoc="0" locked="0" layoutInCell="1" allowOverlap="1" wp14:anchorId="0E01A3ED" wp14:editId="6FFA6295">
-                <wp:simplePos x="0" y="0"/>
-                <wp:positionH relativeFrom="column">
-                  <wp:posOffset>3291958</wp:posOffset>
-                </wp:positionH>
-                <wp:positionV relativeFrom="paragraph">
-                  <wp:posOffset>64468</wp:posOffset>
-                </wp:positionV>
-                <wp:extent cx="1457281" cy="823866"/>
-                <wp:effectExtent l="25400" t="25400" r="16510" b="14605"/>
+                <wp:extent cx="1681832" cy="1470411"/>
+                <wp:effectExtent l="38100" t="38100" r="33020" b="34925"/>
                 <wp:wrapNone/>
                 <wp:docPr id="22" name="Connecteur droit avec flèche 22"/>
                 <wp:cNvGraphicFramePr/>
@@ -5532,7 +5683,7 @@
                       <wps:spPr>
                         <a:xfrm flipH="1" flipV="1">
                           <a:off x="0" y="0"/>
-                          <a:ext cx="1457281" cy="823866"/>
+                          <a:ext cx="1681832" cy="1470411"/>
                         </a:xfrm>
                         <a:prstGeom prst="straightConnector1">
                           <a:avLst/>
@@ -5570,15 +5721,13 @@
           </mc:Choice>
           <mc:Fallback>
             <w:pict>
-              <v:shape w14:anchorId="53825674" id="Connecteur droit avec flèche 22" o:spid="_x0000_s1026" type="#_x0000_t32" style="position:absolute;margin-left:259.2pt;margin-top:5.1pt;width:114.75pt;height:64.85pt;flip:x y;z-index:251681792;visibility:visible;mso-wrap-style:square;mso-width-percent:0;mso-height-percent:0;mso-wrap-distance-left:9pt;mso-wrap-distance-top:0;mso-wrap-distance-right:9pt;mso-wrap-distance-bottom:0;mso-position-horizontal:absolute;mso-position-horizontal-relative:text;mso-position-vertical:absolute;mso-position-vertical-relative:text;mso-width-percent:0;mso-height-percent:0;mso-width-relative:margin;mso-height-relative:margin" o:gfxdata="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" strokecolor="#4472c4 [3204]" strokeweight=".5pt">
+              <v:shape w14:anchorId="284EF761" id="Connecteur droit avec flèche 22" o:spid="_x0000_s1026" type="#_x0000_t32" style="position:absolute;margin-left:259.1pt;margin-top:5.25pt;width:132.45pt;height:115.8pt;flip:x y;z-index:251681792;visibility:visible;mso-wrap-style:square;mso-width-percent:0;mso-height-percent:0;mso-wrap-distance-left:9pt;mso-wrap-distance-top:0;mso-wrap-distance-right:9pt;mso-wrap-distance-bottom:0;mso-position-horizontal:absolute;mso-position-horizontal-relative:text;mso-position-vertical:absolute;mso-position-vertical-relative:text;mso-width-percent:0;mso-height-percent:0;mso-width-relative:margin;mso-height-relative:margin" o:gfxdata="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" strokecolor="#4472c4 [3204]" strokeweight=".5pt">
                 <v:stroke endarrow="block" joinstyle="miter"/>
               </v:shape>
             </w:pict>
           </mc:Fallback>
         </mc:AlternateContent>
       </w:r>
-    </w:p>
-    <w:p>
       <w:r>
         <w:rPr>
           <w:noProof/>
@@ -5586,16 +5735,162 @@
         <mc:AlternateContent>
           <mc:Choice Requires="wps">
             <w:drawing>
-              <wp:anchor distT="0" distB="0" distL="114300" distR="114300" simplePos="0" relativeHeight="251695104" behindDoc="0" locked="0" layoutInCell="1" allowOverlap="1" wp14:anchorId="73A4E3C3" wp14:editId="17C2B6F0">
+              <wp:anchor distT="0" distB="0" distL="114300" distR="114300" simplePos="0" relativeHeight="251694080" behindDoc="0" locked="0" layoutInCell="1" allowOverlap="1" wp14:anchorId="4E5AFF0E" wp14:editId="422FAC07">
                 <wp:simplePos x="0" y="0"/>
                 <wp:positionH relativeFrom="column">
-                  <wp:posOffset>-281292</wp:posOffset>
+                  <wp:posOffset>500876</wp:posOffset>
                 </wp:positionH>
                 <wp:positionV relativeFrom="paragraph">
-                  <wp:posOffset>97155</wp:posOffset>
+                  <wp:posOffset>241126</wp:posOffset>
                 </wp:positionV>
-                <wp:extent cx="1041148" cy="315111"/>
-                <wp:effectExtent l="0" t="0" r="13335" b="15240"/>
+                <wp:extent cx="1127356" cy="1708261"/>
+                <wp:effectExtent l="0" t="38100" r="53975" b="25400"/>
+                <wp:wrapNone/>
+                <wp:docPr id="34" name="Connecteur droit avec flèche 34"/>
+                <wp:cNvGraphicFramePr/>
+                <a:graphic xmlns:a="http://schemas.openxmlformats.org/drawingml/2006/main">
+                  <a:graphicData uri="http://schemas.microsoft.com/office/word/2010/wordprocessingShape">
+                    <wps:wsp>
+                      <wps:cNvCnPr/>
+                      <wps:spPr>
+                        <a:xfrm flipV="1">
+                          <a:off x="0" y="0"/>
+                          <a:ext cx="1127356" cy="1708261"/>
+                        </a:xfrm>
+                        <a:prstGeom prst="straightConnector1">
+                          <a:avLst/>
+                        </a:prstGeom>
+                        <a:ln>
+                          <a:tailEnd type="triangle"/>
+                        </a:ln>
+                      </wps:spPr>
+                      <wps:style>
+                        <a:lnRef idx="1">
+                          <a:schemeClr val="accent1"/>
+                        </a:lnRef>
+                        <a:fillRef idx="0">
+                          <a:schemeClr val="accent1"/>
+                        </a:fillRef>
+                        <a:effectRef idx="0">
+                          <a:schemeClr val="accent1"/>
+                        </a:effectRef>
+                        <a:fontRef idx="minor">
+                          <a:schemeClr val="tx1"/>
+                        </a:fontRef>
+                      </wps:style>
+                      <wps:bodyPr/>
+                    </wps:wsp>
+                  </a:graphicData>
+                </a:graphic>
+                <wp14:sizeRelH relativeFrom="margin">
+                  <wp14:pctWidth>0</wp14:pctWidth>
+                </wp14:sizeRelH>
+                <wp14:sizeRelV relativeFrom="margin">
+                  <wp14:pctHeight>0</wp14:pctHeight>
+                </wp14:sizeRelV>
+              </wp:anchor>
+            </w:drawing>
+          </mc:Choice>
+          <mc:Fallback>
+            <w:pict>
+              <v:shape w14:anchorId="6A60C4D7" id="Connecteur droit avec flèche 34" o:spid="_x0000_s1026" type="#_x0000_t32" style="position:absolute;margin-left:39.45pt;margin-top:19pt;width:88.75pt;height:134.5pt;flip:y;z-index:251694080;visibility:visible;mso-wrap-style:square;mso-width-percent:0;mso-height-percent:0;mso-wrap-distance-left:9pt;mso-wrap-distance-top:0;mso-wrap-distance-right:9pt;mso-wrap-distance-bottom:0;mso-position-horizontal:absolute;mso-position-horizontal-relative:text;mso-position-vertical:absolute;mso-position-vertical-relative:text;mso-width-percent:0;mso-height-percent:0;mso-width-relative:margin;mso-height-relative:margin" o:gfxdata="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" strokecolor="#4472c4 [3204]" strokeweight=".5pt">
+                <v:stroke endarrow="block" joinstyle="miter"/>
+              </v:shape>
+            </w:pict>
+          </mc:Fallback>
+        </mc:AlternateContent>
+      </w:r>
+      <w:r>
+        <w:rPr>
+          <w:noProof/>
+        </w:rPr>
+        <mc:AlternateContent>
+          <mc:Choice Requires="wps">
+            <w:drawing>
+              <wp:anchor distT="0" distB="0" distL="114300" distR="114300" simplePos="0" relativeHeight="251693056" behindDoc="0" locked="0" layoutInCell="1" allowOverlap="1" wp14:anchorId="1F0E1671" wp14:editId="191EB575">
+                <wp:simplePos x="0" y="0"/>
+                <wp:positionH relativeFrom="column">
+                  <wp:posOffset>83316</wp:posOffset>
+                </wp:positionH>
+                <wp:positionV relativeFrom="paragraph">
+                  <wp:posOffset>131158</wp:posOffset>
+                </wp:positionV>
+                <wp:extent cx="1170555" cy="1765373"/>
+                <wp:effectExtent l="38100" t="0" r="29845" b="63500"/>
+                <wp:wrapNone/>
+                <wp:docPr id="33" name="Connecteur droit avec flèche 33"/>
+                <wp:cNvGraphicFramePr/>
+                <a:graphic xmlns:a="http://schemas.openxmlformats.org/drawingml/2006/main">
+                  <a:graphicData uri="http://schemas.microsoft.com/office/word/2010/wordprocessingShape">
+                    <wps:wsp>
+                      <wps:cNvCnPr/>
+                      <wps:spPr>
+                        <a:xfrm flipH="1">
+                          <a:off x="0" y="0"/>
+                          <a:ext cx="1170555" cy="1765373"/>
+                        </a:xfrm>
+                        <a:prstGeom prst="straightConnector1">
+                          <a:avLst/>
+                        </a:prstGeom>
+                        <a:ln>
+                          <a:tailEnd type="triangle"/>
+                        </a:ln>
+                      </wps:spPr>
+                      <wps:style>
+                        <a:lnRef idx="1">
+                          <a:schemeClr val="accent1"/>
+                        </a:lnRef>
+                        <a:fillRef idx="0">
+                          <a:schemeClr val="accent1"/>
+                        </a:fillRef>
+                        <a:effectRef idx="0">
+                          <a:schemeClr val="accent1"/>
+                        </a:effectRef>
+                        <a:fontRef idx="minor">
+                          <a:schemeClr val="tx1"/>
+                        </a:fontRef>
+                      </wps:style>
+                      <wps:bodyPr/>
+                    </wps:wsp>
+                  </a:graphicData>
+                </a:graphic>
+                <wp14:sizeRelH relativeFrom="margin">
+                  <wp14:pctWidth>0</wp14:pctWidth>
+                </wp14:sizeRelH>
+                <wp14:sizeRelV relativeFrom="margin">
+                  <wp14:pctHeight>0</wp14:pctHeight>
+                </wp14:sizeRelV>
+              </wp:anchor>
+            </w:drawing>
+          </mc:Choice>
+          <mc:Fallback>
+            <w:pict>
+              <v:shape w14:anchorId="4530D161" id="Connecteur droit avec flèche 33" o:spid="_x0000_s1026" type="#_x0000_t32" style="position:absolute;margin-left:6.55pt;margin-top:10.35pt;width:92.15pt;height:139pt;flip:x;z-index:251693056;visibility:visible;mso-wrap-style:square;mso-width-percent:0;mso-height-percent:0;mso-wrap-distance-left:9pt;mso-wrap-distance-top:0;mso-wrap-distance-right:9pt;mso-wrap-distance-bottom:0;mso-position-horizontal:absolute;mso-position-horizontal-relative:text;mso-position-vertical:absolute;mso-position-vertical-relative:text;mso-width-percent:0;mso-height-percent:0;mso-width-relative:margin;mso-height-relative:margin" o:gfxdata="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" strokecolor="#4472c4 [3204]" strokeweight=".5pt">
+                <v:stroke endarrow="block" joinstyle="miter"/>
+              </v:shape>
+            </w:pict>
+          </mc:Fallback>
+        </mc:AlternateContent>
+      </w:r>
+    </w:p>
+    <w:p>
+      <w:r>
+        <w:rPr>
+          <w:noProof/>
+        </w:rPr>
+        <mc:AlternateContent>
+          <mc:Choice Requires="wps">
+            <w:drawing>
+              <wp:anchor distT="0" distB="0" distL="114300" distR="114300" simplePos="0" relativeHeight="251695104" behindDoc="0" locked="0" layoutInCell="1" allowOverlap="1" wp14:anchorId="73A4E3C3" wp14:editId="5A0608C8">
+                <wp:simplePos x="0" y="0"/>
+                <wp:positionH relativeFrom="column">
+                  <wp:posOffset>-598977</wp:posOffset>
+                </wp:positionH>
+                <wp:positionV relativeFrom="paragraph">
+                  <wp:posOffset>301241</wp:posOffset>
+                </wp:positionV>
+                <wp:extent cx="1041148" cy="523270"/>
+                <wp:effectExtent l="0" t="0" r="26035" b="10160"/>
                 <wp:wrapNone/>
                 <wp:docPr id="36" name="Zone de texte 36"/>
                 <wp:cNvGraphicFramePr/>
@@ -5606,7 +5901,7 @@
                       <wps:spPr>
                         <a:xfrm>
                           <a:off x="0" y="0"/>
-                          <a:ext cx="1041148" cy="315111"/>
+                          <a:ext cx="1041148" cy="523270"/>
                         </a:xfrm>
                         <a:prstGeom prst="rect">
                           <a:avLst/>
@@ -5623,6 +5918,9 @@
                       <wps:txbx>
                         <w:txbxContent>
                           <w:p>
+                            <w:r>
+                              <w:t>Labor /</w:t>
+                            </w:r>
                             <w:proofErr w:type="spellStart"/>
                             <w:r>
                               <w:t>Consumption</w:t>
@@ -5652,10 +5950,13 @@
           </mc:Choice>
           <mc:Fallback>
             <w:pict>
-              <v:shape w14:anchorId="73A4E3C3" id="Zone de texte 36" o:spid="_x0000_s1031" type="#_x0000_t202" style="position:absolute;left:0;text-align:left;margin-left:-22.15pt;margin-top:7.65pt;width:82pt;height:24.8pt;z-index:251695104;visibility:visible;mso-wrap-style:square;mso-width-percent:0;mso-height-percent:0;mso-wrap-distance-left:9pt;mso-wrap-distance-top:0;mso-wrap-distance-right:9pt;mso-wrap-distance-bottom:0;mso-position-horizontal:absolute;mso-position-horizontal-relative:text;mso-position-vertical:absolute;mso-position-vertical-relative:text;mso-width-percent:0;mso-height-percent:0;mso-width-relative:margin;mso-height-relative:margin;v-text-anchor:top" o:gfxdata="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" fillcolor="white [3201]" strokeweight=".5pt">
+              <v:shape w14:anchorId="73A4E3C3" id="Zone de texte 36" o:spid="_x0000_s1031" type="#_x0000_t202" style="position:absolute;left:0;text-align:left;margin-left:-47.15pt;margin-top:23.7pt;width:82pt;height:41.2pt;z-index:251695104;visibility:visible;mso-wrap-style:square;mso-width-percent:0;mso-height-percent:0;mso-wrap-distance-left:9pt;mso-wrap-distance-top:0;mso-wrap-distance-right:9pt;mso-wrap-distance-bottom:0;mso-position-horizontal:absolute;mso-position-horizontal-relative:text;mso-position-vertical:absolute;mso-position-vertical-relative:text;mso-width-percent:0;mso-height-percent:0;mso-width-relative:margin;mso-height-relative:margin;v-text-anchor:top" o:gfxdata="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" fillcolor="white [3201]" strokeweight=".5pt">
                 <v:textbox>
                   <w:txbxContent>
                     <w:p>
+                      <w:r>
+                        <w:t>Labor /</w:t>
+                      </w:r>
                       <w:proofErr w:type="spellStart"/>
                       <w:r>
                         <w:t>Consumption</w:t>
@@ -5670,6 +5971,8 @@
           </mc:Fallback>
         </mc:AlternateContent>
       </w:r>
+    </w:p>
+    <w:p>
       <w:r>
         <w:rPr>
           <w:noProof/>
@@ -5677,16 +5980,124 @@
         <mc:AlternateContent>
           <mc:Choice Requires="wps">
             <w:drawing>
-              <wp:anchor distT="0" distB="0" distL="114300" distR="114300" simplePos="0" relativeHeight="251685888" behindDoc="0" locked="0" layoutInCell="1" allowOverlap="1" wp14:anchorId="23F0DBD9" wp14:editId="6A2ED252">
+              <wp:anchor distT="0" distB="0" distL="114300" distR="114300" simplePos="0" relativeHeight="251699200" behindDoc="0" locked="0" layoutInCell="1" allowOverlap="1" wp14:anchorId="5BF47F80" wp14:editId="04BA1A17">
                 <wp:simplePos x="0" y="0"/>
                 <wp:positionH relativeFrom="column">
-                  <wp:posOffset>3278593</wp:posOffset>
+                  <wp:posOffset>2197537</wp:posOffset>
                 </wp:positionH>
                 <wp:positionV relativeFrom="paragraph">
-                  <wp:posOffset>202748</wp:posOffset>
+                  <wp:posOffset>155770</wp:posOffset>
                 </wp:positionV>
-                <wp:extent cx="1267460" cy="291112"/>
-                <wp:effectExtent l="0" t="304800" r="2540" b="306070"/>
+                <wp:extent cx="1035520" cy="882686"/>
+                <wp:effectExtent l="0" t="0" r="12700" b="12700"/>
+                <wp:wrapNone/>
+                <wp:docPr id="18" name="Zone de texte 18"/>
+                <wp:cNvGraphicFramePr/>
+                <a:graphic xmlns:a="http://schemas.openxmlformats.org/drawingml/2006/main">
+                  <a:graphicData uri="http://schemas.microsoft.com/office/word/2010/wordprocessingShape">
+                    <wps:wsp>
+                      <wps:cNvSpPr txBox="1"/>
+                      <wps:spPr>
+                        <a:xfrm>
+                          <a:off x="0" y="0"/>
+                          <a:ext cx="1035520" cy="882686"/>
+                        </a:xfrm>
+                        <a:prstGeom prst="rect">
+                          <a:avLst/>
+                        </a:prstGeom>
+                        <a:ln/>
+                      </wps:spPr>
+                      <wps:style>
+                        <a:lnRef idx="2">
+                          <a:schemeClr val="accent2"/>
+                        </a:lnRef>
+                        <a:fillRef idx="1">
+                          <a:schemeClr val="lt1"/>
+                        </a:fillRef>
+                        <a:effectRef idx="0">
+                          <a:schemeClr val="accent2"/>
+                        </a:effectRef>
+                        <a:fontRef idx="minor">
+                          <a:schemeClr val="dk1"/>
+                        </a:fontRef>
+                      </wps:style>
+                      <wps:txbx>
+                        <w:txbxContent>
+                          <w:p>
+                            <w:pPr>
+                              <w:jc w:val="center"/>
+                            </w:pPr>
+                          </w:p>
+                          <w:p>
+                            <w:pPr>
+                              <w:jc w:val="center"/>
+                            </w:pPr>
+                            <w:r>
+                              <w:t>Bitcoin</w:t>
+                            </w:r>
+                          </w:p>
+                        </w:txbxContent>
+                      </wps:txbx>
+                      <wps:bodyPr rot="0" spcFirstLastPara="0" vertOverflow="overflow" horzOverflow="overflow" vert="horz" wrap="square" lIns="91440" tIns="45720" rIns="91440" bIns="45720" numCol="1" spcCol="0" rtlCol="0" fromWordArt="0" anchor="t" anchorCtr="0" forceAA="0" compatLnSpc="1">
+                        <a:prstTxWarp prst="textNoShape">
+                          <a:avLst/>
+                        </a:prstTxWarp>
+                        <a:noAutofit/>
+                      </wps:bodyPr>
+                    </wps:wsp>
+                  </a:graphicData>
+                </a:graphic>
+                <wp14:sizeRelH relativeFrom="margin">
+                  <wp14:pctWidth>0</wp14:pctWidth>
+                </wp14:sizeRelH>
+                <wp14:sizeRelV relativeFrom="margin">
+                  <wp14:pctHeight>0</wp14:pctHeight>
+                </wp14:sizeRelV>
+              </wp:anchor>
+            </w:drawing>
+          </mc:Choice>
+          <mc:Fallback>
+            <w:pict>
+              <v:shape w14:anchorId="5BF47F80" id="Zone de texte 18" o:spid="_x0000_s1032" type="#_x0000_t202" style="position:absolute;left:0;text-align:left;margin-left:173.05pt;margin-top:12.25pt;width:81.55pt;height:69.5pt;z-index:251699200;visibility:visible;mso-wrap-style:square;mso-width-percent:0;mso-height-percent:0;mso-wrap-distance-left:9pt;mso-wrap-distance-top:0;mso-wrap-distance-right:9pt;mso-wrap-distance-bottom:0;mso-position-horizontal:absolute;mso-position-horizontal-relative:text;mso-position-vertical:absolute;mso-position-vertical-relative:text;mso-width-percent:0;mso-height-percent:0;mso-width-relative:margin;mso-height-relative:margin;v-text-anchor:top" o:gfxdata="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" fillcolor="white [3201]" strokecolor="#ed7d31 [3205]" strokeweight="1pt">
+                <v:textbox>
+                  <w:txbxContent>
+                    <w:p>
+                      <w:pPr>
+                        <w:jc w:val="center"/>
+                      </w:pPr>
+                    </w:p>
+                    <w:p>
+                      <w:pPr>
+                        <w:jc w:val="center"/>
+                      </w:pPr>
+                      <w:r>
+                        <w:t>Bitcoin</w:t>
+                      </w:r>
+                    </w:p>
+                  </w:txbxContent>
+                </v:textbox>
+              </v:shape>
+            </w:pict>
+          </mc:Fallback>
+        </mc:AlternateContent>
+      </w:r>
+      <w:r>
+        <w:rPr>
+          <w:noProof/>
+        </w:rPr>
+        <mc:AlternateContent>
+          <mc:Choice Requires="wps">
+            <w:drawing>
+              <wp:anchor distT="0" distB="0" distL="114300" distR="114300" simplePos="0" relativeHeight="251685888" behindDoc="0" locked="0" layoutInCell="1" allowOverlap="1" wp14:anchorId="23F0DBD9" wp14:editId="5A2F7CA1">
+                <wp:simplePos x="0" y="0"/>
+                <wp:positionH relativeFrom="column">
+                  <wp:posOffset>3600710</wp:posOffset>
+                </wp:positionH>
+                <wp:positionV relativeFrom="paragraph">
+                  <wp:posOffset>175821</wp:posOffset>
+                </wp:positionV>
+                <wp:extent cx="648897" cy="290830"/>
+                <wp:effectExtent l="38100" t="190500" r="0" b="204470"/>
                 <wp:wrapNone/>
                 <wp:docPr id="26" name="Zone de texte 26"/>
                 <wp:cNvGraphicFramePr/>
@@ -5695,9 +6106,9 @@
                     <wps:wsp>
                       <wps:cNvSpPr txBox="1"/>
                       <wps:spPr>
-                        <a:xfrm rot="1741440">
+                        <a:xfrm rot="2496510">
                           <a:off x="0" y="0"/>
-                          <a:ext cx="1267460" cy="291112"/>
+                          <a:ext cx="648897" cy="290830"/>
                         </a:xfrm>
                         <a:prstGeom prst="rect">
                           <a:avLst/>
@@ -5732,6 +6143,9 @@
                     </wps:wsp>
                   </a:graphicData>
                 </a:graphic>
+                <wp14:sizeRelH relativeFrom="margin">
+                  <wp14:pctWidth>0</wp14:pctWidth>
+                </wp14:sizeRelH>
                 <wp14:sizeRelV relativeFrom="margin">
                   <wp14:pctHeight>0</wp14:pctHeight>
                 </wp14:sizeRelV>
@@ -5740,7 +6154,7 @@
           </mc:Choice>
           <mc:Fallback>
             <w:pict>
-              <v:shape w14:anchorId="23F0DBD9" id="Zone de texte 26" o:spid="_x0000_s1032" type="#_x0000_t202" style="position:absolute;left:0;text-align:left;margin-left:258.15pt;margin-top:15.95pt;width:99.8pt;height:22.9pt;rotation:1902117fd;z-index:251685888;visibility:visible;mso-wrap-style:square;mso-height-percent:0;mso-wrap-distance-left:9pt;mso-wrap-distance-top:0;mso-wrap-distance-right:9pt;mso-wrap-distance-bottom:0;mso-position-horizontal:absolute;mso-position-horizontal-relative:text;mso-position-vertical:absolute;mso-position-vertical-relative:text;mso-height-percent:0;mso-height-relative:margin;v-text-anchor:top" o:gfxdata="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" fillcolor="white [3201]" strokeweight=".5pt">
+              <v:shape w14:anchorId="23F0DBD9" id="Zone de texte 26" o:spid="_x0000_s1033" type="#_x0000_t202" style="position:absolute;left:0;text-align:left;margin-left:283.5pt;margin-top:13.85pt;width:51.1pt;height:22.9pt;rotation:2726855fd;z-index:251685888;visibility:visible;mso-wrap-style:square;mso-width-percent:0;mso-height-percent:0;mso-wrap-distance-left:9pt;mso-wrap-distance-top:0;mso-wrap-distance-right:9pt;mso-wrap-distance-bottom:0;mso-position-horizontal:absolute;mso-position-horizontal-relative:text;mso-position-vertical:absolute;mso-position-vertical-relative:text;mso-width-percent:0;mso-height-percent:0;mso-width-relative:margin;mso-height-relative:margin;v-text-anchor:top" o:gfxdata="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" fillcolor="white [3201]" strokeweight=".5pt">
                 <v:textbox>
                   <w:txbxContent>
                     <w:p>
@@ -5767,16 +6181,16 @@
         <mc:AlternateContent>
           <mc:Choice Requires="wps">
             <w:drawing>
-              <wp:anchor distT="0" distB="0" distL="114300" distR="114300" simplePos="0" relativeHeight="251696128" behindDoc="0" locked="0" layoutInCell="1" allowOverlap="1" wp14:anchorId="2147805D" wp14:editId="4F142AD4">
+              <wp:anchor distT="0" distB="0" distL="114300" distR="114300" simplePos="0" relativeHeight="251696128" behindDoc="0" locked="0" layoutInCell="1" allowOverlap="1" wp14:anchorId="2147805D" wp14:editId="6CA43465">
                 <wp:simplePos x="0" y="0"/>
                 <wp:positionH relativeFrom="column">
-                  <wp:posOffset>1517090</wp:posOffset>
+                  <wp:posOffset>1138996</wp:posOffset>
                 </wp:positionH>
                 <wp:positionV relativeFrom="paragraph">
-                  <wp:posOffset>53699</wp:posOffset>
+                  <wp:posOffset>124249</wp:posOffset>
                 </wp:positionV>
-                <wp:extent cx="977775" cy="289711"/>
-                <wp:effectExtent l="0" t="0" r="13335" b="15240"/>
+                <wp:extent cx="681990" cy="323850"/>
+                <wp:effectExtent l="0" t="0" r="22860" b="19050"/>
                 <wp:wrapNone/>
                 <wp:docPr id="37" name="Zone de texte 37"/>
                 <wp:cNvGraphicFramePr/>
@@ -5787,7 +6201,7 @@
                       <wps:spPr>
                         <a:xfrm>
                           <a:off x="0" y="0"/>
-                          <a:ext cx="977775" cy="289711"/>
+                          <a:ext cx="681990" cy="323850"/>
                         </a:xfrm>
                         <a:prstGeom prst="rect">
                           <a:avLst/>
@@ -5822,12 +6236,18 @@
                     </wps:wsp>
                   </a:graphicData>
                 </a:graphic>
+                <wp14:sizeRelH relativeFrom="margin">
+                  <wp14:pctWidth>0</wp14:pctWidth>
+                </wp14:sizeRelH>
+                <wp14:sizeRelV relativeFrom="margin">
+                  <wp14:pctHeight>0</wp14:pctHeight>
+                </wp14:sizeRelV>
               </wp:anchor>
             </w:drawing>
           </mc:Choice>
           <mc:Fallback>
             <w:pict>
-              <v:shape w14:anchorId="2147805D" id="Zone de texte 37" o:spid="_x0000_s1033" type="#_x0000_t202" style="position:absolute;left:0;text-align:left;margin-left:119.45pt;margin-top:4.25pt;width:77pt;height:22.8pt;z-index:251696128;visibility:visible;mso-wrap-style:square;mso-wrap-distance-left:9pt;mso-wrap-distance-top:0;mso-wrap-distance-right:9pt;mso-wrap-distance-bottom:0;mso-position-horizontal:absolute;mso-position-horizontal-relative:text;mso-position-vertical:absolute;mso-position-vertical-relative:text;v-text-anchor:top" o:gfxdata="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" fillcolor="white [3201]" strokeweight=".5pt">
+              <v:shape w14:anchorId="2147805D" id="Zone de texte 37" o:spid="_x0000_s1034" type="#_x0000_t202" style="position:absolute;left:0;text-align:left;margin-left:89.7pt;margin-top:9.8pt;width:53.7pt;height:25.5pt;z-index:251696128;visibility:visible;mso-wrap-style:square;mso-width-percent:0;mso-height-percent:0;mso-wrap-distance-left:9pt;mso-wrap-distance-top:0;mso-wrap-distance-right:9pt;mso-wrap-distance-bottom:0;mso-position-horizontal:absolute;mso-position-horizontal-relative:text;mso-position-vertical:absolute;mso-position-vertical-relative:text;mso-width-percent:0;mso-height-percent:0;mso-width-relative:margin;mso-height-relative:margin;v-text-anchor:top" o:gfxdata="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" fillcolor="white [3201]" strokeweight=".5pt">
                 <v:textbox>
                   <w:txbxContent>
                     <w:p>
@@ -5845,6 +6265,8 @@
           </mc:Fallback>
         </mc:AlternateContent>
       </w:r>
+    </w:p>
+    <w:p>
       <w:r>
         <w:rPr>
           <w:noProof/>
@@ -5852,13 +6274,86 @@
         <mc:AlternateContent>
           <mc:Choice Requires="wps">
             <w:drawing>
-              <wp:anchor distT="0" distB="0" distL="114300" distR="114300" simplePos="0" relativeHeight="251675648" behindDoc="0" locked="0" layoutInCell="1" allowOverlap="1" wp14:anchorId="53BBE5F3" wp14:editId="6A717A6F">
+              <wp:anchor distT="0" distB="0" distL="114300" distR="114300" simplePos="0" relativeHeight="251704320" behindDoc="0" locked="0" layoutInCell="1" allowOverlap="1" wp14:anchorId="3A61C225" wp14:editId="29D75134">
                 <wp:simplePos x="0" y="0"/>
                 <wp:positionH relativeFrom="column">
-                  <wp:posOffset>4621901</wp:posOffset>
+                  <wp:posOffset>3710305</wp:posOffset>
                 </wp:positionH>
                 <wp:positionV relativeFrom="paragraph">
-                  <wp:posOffset>59055</wp:posOffset>
+                  <wp:posOffset>149768</wp:posOffset>
+                </wp:positionV>
+                <wp:extent cx="712448" cy="231427"/>
+                <wp:effectExtent l="38100" t="38100" r="50165" b="73660"/>
+                <wp:wrapNone/>
+                <wp:docPr id="31" name="Connecteur droit avec flèche 31"/>
+                <wp:cNvGraphicFramePr/>
+                <a:graphic xmlns:a="http://schemas.openxmlformats.org/drawingml/2006/main">
+                  <a:graphicData uri="http://schemas.microsoft.com/office/word/2010/wordprocessingShape">
+                    <wps:wsp>
+                      <wps:cNvCnPr/>
+                      <wps:spPr>
+                        <a:xfrm>
+                          <a:off x="0" y="0"/>
+                          <a:ext cx="712448" cy="231427"/>
+                        </a:xfrm>
+                        <a:prstGeom prst="straightConnector1">
+                          <a:avLst/>
+                        </a:prstGeom>
+                        <a:ln>
+                          <a:headEnd type="triangle"/>
+                          <a:tailEnd type="triangle"/>
+                        </a:ln>
+                      </wps:spPr>
+                      <wps:style>
+                        <a:lnRef idx="1">
+                          <a:schemeClr val="accent2"/>
+                        </a:lnRef>
+                        <a:fillRef idx="0">
+                          <a:schemeClr val="accent2"/>
+                        </a:fillRef>
+                        <a:effectRef idx="0">
+                          <a:schemeClr val="accent2"/>
+                        </a:effectRef>
+                        <a:fontRef idx="minor">
+                          <a:schemeClr val="tx1"/>
+                        </a:fontRef>
+                      </wps:style>
+                      <wps:bodyPr/>
+                    </wps:wsp>
+                  </a:graphicData>
+                </a:graphic>
+                <wp14:sizeRelH relativeFrom="margin">
+                  <wp14:pctWidth>0</wp14:pctWidth>
+                </wp14:sizeRelH>
+                <wp14:sizeRelV relativeFrom="margin">
+                  <wp14:pctHeight>0</wp14:pctHeight>
+                </wp14:sizeRelV>
+              </wp:anchor>
+            </w:drawing>
+          </mc:Choice>
+          <mc:Fallback>
+            <w:pict>
+              <v:shape w14:anchorId="4CD635B9" id="Connecteur droit avec flèche 31" o:spid="_x0000_s1026" type="#_x0000_t32" style="position:absolute;margin-left:292.15pt;margin-top:11.8pt;width:56.1pt;height:18.2pt;z-index:251704320;visibility:visible;mso-wrap-style:square;mso-width-percent:0;mso-height-percent:0;mso-wrap-distance-left:9pt;mso-wrap-distance-top:0;mso-wrap-distance-right:9pt;mso-wrap-distance-bottom:0;mso-position-horizontal:absolute;mso-position-horizontal-relative:text;mso-position-vertical:absolute;mso-position-vertical-relative:text;mso-width-percent:0;mso-height-percent:0;mso-width-relative:margin;mso-height-relative:margin" o:gfxdata="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" strokecolor="#ed7d31 [3205]" strokeweight=".5pt">
+                <v:stroke startarrow="block" endarrow="block" joinstyle="miter"/>
+              </v:shape>
+            </w:pict>
+          </mc:Fallback>
+        </mc:AlternateContent>
+      </w:r>
+      <w:r>
+        <w:rPr>
+          <w:noProof/>
+        </w:rPr>
+        <mc:AlternateContent>
+          <mc:Choice Requires="wps">
+            <w:drawing>
+              <wp:anchor distT="0" distB="0" distL="114300" distR="114300" simplePos="0" relativeHeight="251675648" behindDoc="0" locked="0" layoutInCell="1" allowOverlap="1" wp14:anchorId="53BBE5F3" wp14:editId="611C406B">
+                <wp:simplePos x="0" y="0"/>
+                <wp:positionH relativeFrom="column">
+                  <wp:posOffset>4748391</wp:posOffset>
+                </wp:positionH>
+                <wp:positionV relativeFrom="paragraph">
+                  <wp:posOffset>67809</wp:posOffset>
                 </wp:positionV>
                 <wp:extent cx="1244424" cy="1307346"/>
                 <wp:effectExtent l="12700" t="12700" r="26035" b="13970"/>
@@ -5928,7 +6423,7 @@
                 <v:stroke joinstyle="miter"/>
                 <v:path gradientshapeok="t" o:connecttype="custom" o:connectlocs="10800,0;0,8259;4200,21600;10800,21600;17400,21600;21600,8259" o:connectangles="270,180,90,90,90,0" textboxrect="4200,5077,17400,21600"/>
               </v:shapetype>
-              <v:shape id="Pentagone 15" o:spid="_x0000_s1034" type="#_x0000_t56" style="position:absolute;left:0;text-align:left;margin-left:363.95pt;margin-top:4.65pt;width:98pt;height:102.95pt;z-index:251675648;visibility:visible;mso-wrap-style:square;mso-width-percent:0;mso-height-percent:0;mso-wrap-distance-left:9pt;mso-wrap-distance-top:0;mso-wrap-distance-right:9pt;mso-wrap-distance-bottom:0;mso-position-horizontal:absolute;mso-position-horizontal-relative:text;mso-position-vertical:absolute;mso-position-vertical-relative:text;mso-width-percent:0;mso-height-percent:0;mso-width-relative:margin;mso-height-relative:margin;v-text-anchor:middle" o:gfxdata="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" fillcolor="white [3201]" strokecolor="#70ad47 [3209]" strokeweight="1pt">
+              <v:shape id="Pentagone 15" o:spid="_x0000_s1035" type="#_x0000_t56" style="position:absolute;left:0;text-align:left;margin-left:373.9pt;margin-top:5.35pt;width:98pt;height:102.95pt;z-index:251675648;visibility:visible;mso-wrap-style:square;mso-width-percent:0;mso-height-percent:0;mso-wrap-distance-left:9pt;mso-wrap-distance-top:0;mso-wrap-distance-right:9pt;mso-wrap-distance-bottom:0;mso-position-horizontal:absolute;mso-position-horizontal-relative:text;mso-position-vertical:absolute;mso-position-vertical-relative:text;mso-width-percent:0;mso-height-percent:0;mso-width-relative:margin;mso-height-relative:margin;v-text-anchor:middle" o:gfxdata="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" fillcolor="white [3201]" strokecolor="#70ad47 [3209]" strokeweight="1pt">
                 <v:textbox>
                   <w:txbxContent>
                     <w:p>
@@ -5955,16 +6450,549 @@
         <mc:AlternateContent>
           <mc:Choice Requires="wps">
             <w:drawing>
-              <wp:anchor distT="0" distB="0" distL="114300" distR="114300" simplePos="0" relativeHeight="251686912" behindDoc="0" locked="0" layoutInCell="1" allowOverlap="1" wp14:anchorId="1E72E864" wp14:editId="394A05AB">
+              <wp:anchor distT="0" distB="0" distL="114300" distR="114300" simplePos="0" relativeHeight="251702272" behindDoc="0" locked="0" layoutInCell="1" allowOverlap="1" wp14:anchorId="0EEF1240" wp14:editId="5DF85E5E">
                 <wp:simplePos x="0" y="0"/>
                 <wp:positionH relativeFrom="column">
-                  <wp:posOffset>2697474</wp:posOffset>
+                  <wp:posOffset>1436418</wp:posOffset>
                 </wp:positionH>
                 <wp:positionV relativeFrom="paragraph">
-                  <wp:posOffset>134344</wp:posOffset>
+                  <wp:posOffset>54037</wp:posOffset>
                 </wp:positionV>
-                <wp:extent cx="1339913" cy="282417"/>
-                <wp:effectExtent l="0" t="0" r="19050" b="10160"/>
+                <wp:extent cx="386946" cy="316032"/>
+                <wp:effectExtent l="38100" t="38100" r="51435" b="65405"/>
+                <wp:wrapNone/>
+                <wp:docPr id="28" name="Connecteur droit avec flèche 28"/>
+                <wp:cNvGraphicFramePr/>
+                <a:graphic xmlns:a="http://schemas.openxmlformats.org/drawingml/2006/main">
+                  <a:graphicData uri="http://schemas.microsoft.com/office/word/2010/wordprocessingShape">
+                    <wps:wsp>
+                      <wps:cNvCnPr/>
+                      <wps:spPr>
+                        <a:xfrm flipH="1">
+                          <a:off x="0" y="0"/>
+                          <a:ext cx="386946" cy="316032"/>
+                        </a:xfrm>
+                        <a:prstGeom prst="straightConnector1">
+                          <a:avLst/>
+                        </a:prstGeom>
+                        <a:ln>
+                          <a:headEnd type="triangle"/>
+                          <a:tailEnd type="triangle"/>
+                        </a:ln>
+                      </wps:spPr>
+                      <wps:style>
+                        <a:lnRef idx="1">
+                          <a:schemeClr val="accent2"/>
+                        </a:lnRef>
+                        <a:fillRef idx="0">
+                          <a:schemeClr val="accent2"/>
+                        </a:fillRef>
+                        <a:effectRef idx="0">
+                          <a:schemeClr val="accent2"/>
+                        </a:effectRef>
+                        <a:fontRef idx="minor">
+                          <a:schemeClr val="tx1"/>
+                        </a:fontRef>
+                      </wps:style>
+                      <wps:bodyPr/>
+                    </wps:wsp>
+                  </a:graphicData>
+                </a:graphic>
+                <wp14:sizeRelH relativeFrom="margin">
+                  <wp14:pctWidth>0</wp14:pctWidth>
+                </wp14:sizeRelH>
+                <wp14:sizeRelV relativeFrom="margin">
+                  <wp14:pctHeight>0</wp14:pctHeight>
+                </wp14:sizeRelV>
+              </wp:anchor>
+            </w:drawing>
+          </mc:Choice>
+          <mc:Fallback>
+            <w:pict>
+              <v:shape w14:anchorId="577A80EB" id="Connecteur droit avec flèche 28" o:spid="_x0000_s1026" type="#_x0000_t32" style="position:absolute;margin-left:113.1pt;margin-top:4.25pt;width:30.45pt;height:24.9pt;flip:x;z-index:251702272;visibility:visible;mso-wrap-style:square;mso-width-percent:0;mso-height-percent:0;mso-wrap-distance-left:9pt;mso-wrap-distance-top:0;mso-wrap-distance-right:9pt;mso-wrap-distance-bottom:0;mso-position-horizontal:absolute;mso-position-horizontal-relative:text;mso-position-vertical:absolute;mso-position-vertical-relative:text;mso-width-percent:0;mso-height-percent:0;mso-width-relative:margin;mso-height-relative:margin" o:gfxdata="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" strokecolor="#ed7d31 [3205]" strokeweight=".5pt">
+                <v:stroke startarrow="block" endarrow="block" joinstyle="miter"/>
+              </v:shape>
+            </w:pict>
+          </mc:Fallback>
+        </mc:AlternateContent>
+      </w:r>
+      <w:r>
+        <w:rPr>
+          <w:noProof/>
+        </w:rPr>
+        <mc:AlternateContent>
+          <mc:Choice Requires="wps">
+            <w:drawing>
+              <wp:anchor distT="0" distB="0" distL="114300" distR="114300" simplePos="0" relativeHeight="251698176" behindDoc="0" locked="0" layoutInCell="1" allowOverlap="1" wp14:anchorId="35BBE80D" wp14:editId="3F2383CB">
+                <wp:simplePos x="0" y="0"/>
+                <wp:positionH relativeFrom="column">
+                  <wp:posOffset>2254991</wp:posOffset>
+                </wp:positionH>
+                <wp:positionV relativeFrom="paragraph">
+                  <wp:posOffset>262049</wp:posOffset>
+                </wp:positionV>
+                <wp:extent cx="1513187" cy="253707"/>
+                <wp:effectExtent l="19050" t="57150" r="30480" b="70485"/>
+                <wp:wrapNone/>
+                <wp:docPr id="17" name="Zone de texte 17"/>
+                <wp:cNvGraphicFramePr/>
+                <a:graphic xmlns:a="http://schemas.openxmlformats.org/drawingml/2006/main">
+                  <a:graphicData uri="http://schemas.microsoft.com/office/word/2010/wordprocessingShape">
+                    <wps:wsp>
+                      <wps:cNvSpPr txBox="1"/>
+                      <wps:spPr>
+                        <a:xfrm rot="21397041">
+                          <a:off x="0" y="0"/>
+                          <a:ext cx="1513187" cy="253707"/>
+                        </a:xfrm>
+                        <a:prstGeom prst="rect">
+                          <a:avLst/>
+                        </a:prstGeom>
+                        <a:solidFill>
+                          <a:schemeClr val="lt1"/>
+                        </a:solidFill>
+                        <a:ln w="6350">
+                          <a:solidFill>
+                            <a:prstClr val="black"/>
+                          </a:solidFill>
+                        </a:ln>
+                      </wps:spPr>
+                      <wps:txbx>
+                        <w:txbxContent>
+                          <w:p>
+                            <w:pPr>
+                              <w:rPr>
+                                <w:sz w:val="18"/>
+                                <w:szCs w:val="18"/>
+                              </w:rPr>
+                            </w:pPr>
+                            <w:proofErr w:type="spellStart"/>
+                            <w:r>
+                              <w:rPr>
+                                <w:sz w:val="18"/>
+                                <w:szCs w:val="18"/>
+                              </w:rPr>
+                              <w:t>Savings</w:t>
+                            </w:r>
+                            <w:proofErr w:type="spellEnd"/>
+                            <w:r>
+                              <w:rPr>
+                                <w:sz w:val="18"/>
+                                <w:szCs w:val="18"/>
+                              </w:rPr>
+                              <w:t xml:space="preserve">, </w:t>
+                            </w:r>
+                            <w:proofErr w:type="spellStart"/>
+                            <w:r>
+                              <w:rPr>
+                                <w:sz w:val="18"/>
+                                <w:szCs w:val="18"/>
+                              </w:rPr>
+                              <w:t>pay</w:t>
+                            </w:r>
+                            <w:proofErr w:type="spellEnd"/>
+                            <w:r>
+                              <w:rPr>
+                                <w:sz w:val="18"/>
+                                <w:szCs w:val="18"/>
+                              </w:rPr>
+                              <w:t xml:space="preserve"> back </w:t>
+                            </w:r>
+                            <w:proofErr w:type="spellStart"/>
+                            <w:r>
+                              <w:rPr>
+                                <w:sz w:val="18"/>
+                                <w:szCs w:val="18"/>
+                              </w:rPr>
+                              <w:t>loans</w:t>
+                            </w:r>
+                            <w:proofErr w:type="spellEnd"/>
+                            <w:r>
+                              <w:rPr>
+                                <w:sz w:val="18"/>
+                                <w:szCs w:val="18"/>
+                              </w:rPr>
+                              <w:t xml:space="preserve">  </w:t>
+                            </w:r>
+                          </w:p>
+                          <w:p/>
+                        </w:txbxContent>
+                      </wps:txbx>
+                      <wps:bodyPr rot="0" spcFirstLastPara="0" vertOverflow="overflow" horzOverflow="overflow" vert="horz" wrap="square" lIns="91440" tIns="45720" rIns="91440" bIns="45720" numCol="1" spcCol="0" rtlCol="0" fromWordArt="0" anchor="t" anchorCtr="0" forceAA="0" compatLnSpc="1">
+                        <a:prstTxWarp prst="textNoShape">
+                          <a:avLst/>
+                        </a:prstTxWarp>
+                        <a:noAutofit/>
+                      </wps:bodyPr>
+                    </wps:wsp>
+                  </a:graphicData>
+                </a:graphic>
+                <wp14:sizeRelH relativeFrom="margin">
+                  <wp14:pctWidth>0</wp14:pctWidth>
+                </wp14:sizeRelH>
+                <wp14:sizeRelV relativeFrom="margin">
+                  <wp14:pctHeight>0</wp14:pctHeight>
+                </wp14:sizeRelV>
+              </wp:anchor>
+            </w:drawing>
+          </mc:Choice>
+          <mc:Fallback>
+            <w:pict>
+              <v:shape w14:anchorId="35BBE80D" id="Zone de texte 17" o:spid="_x0000_s1036" type="#_x0000_t202" style="position:absolute;left:0;text-align:left;margin-left:177.55pt;margin-top:20.65pt;width:119.15pt;height:20pt;rotation:-221685fd;z-index:251698176;visibility:visible;mso-wrap-style:square;mso-width-percent:0;mso-height-percent:0;mso-wrap-distance-left:9pt;mso-wrap-distance-top:0;mso-wrap-distance-right:9pt;mso-wrap-distance-bottom:0;mso-position-horizontal:absolute;mso-position-horizontal-relative:text;mso-position-vertical:absolute;mso-position-vertical-relative:text;mso-width-percent:0;mso-height-percent:0;mso-width-relative:margin;mso-height-relative:margin;v-text-anchor:top" o:gfxdata="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" fillcolor="white [3201]" strokeweight=".5pt">
+                <v:textbox>
+                  <w:txbxContent>
+                    <w:p>
+                      <w:pPr>
+                        <w:rPr>
+                          <w:sz w:val="18"/>
+                          <w:szCs w:val="18"/>
+                        </w:rPr>
+                      </w:pPr>
+                      <w:proofErr w:type="spellStart"/>
+                      <w:r>
+                        <w:rPr>
+                          <w:sz w:val="18"/>
+                          <w:szCs w:val="18"/>
+                        </w:rPr>
+                        <w:t>Savings</w:t>
+                      </w:r>
+                      <w:proofErr w:type="spellEnd"/>
+                      <w:r>
+                        <w:rPr>
+                          <w:sz w:val="18"/>
+                          <w:szCs w:val="18"/>
+                        </w:rPr>
+                        <w:t xml:space="preserve">, </w:t>
+                      </w:r>
+                      <w:proofErr w:type="spellStart"/>
+                      <w:r>
+                        <w:rPr>
+                          <w:sz w:val="18"/>
+                          <w:szCs w:val="18"/>
+                        </w:rPr>
+                        <w:t>pay</w:t>
+                      </w:r>
+                      <w:proofErr w:type="spellEnd"/>
+                      <w:r>
+                        <w:rPr>
+                          <w:sz w:val="18"/>
+                          <w:szCs w:val="18"/>
+                        </w:rPr>
+                        <w:t xml:space="preserve"> back </w:t>
+                      </w:r>
+                      <w:proofErr w:type="spellStart"/>
+                      <w:r>
+                        <w:rPr>
+                          <w:sz w:val="18"/>
+                          <w:szCs w:val="18"/>
+                        </w:rPr>
+                        <w:t>loans</w:t>
+                      </w:r>
+                      <w:proofErr w:type="spellEnd"/>
+                      <w:r>
+                        <w:rPr>
+                          <w:sz w:val="18"/>
+                          <w:szCs w:val="18"/>
+                        </w:rPr>
+                        <w:t xml:space="preserve">  </w:t>
+                      </w:r>
+                    </w:p>
+                    <w:p/>
+                  </w:txbxContent>
+                </v:textbox>
+              </v:shape>
+            </w:pict>
+          </mc:Fallback>
+        </mc:AlternateContent>
+      </w:r>
+    </w:p>
+    <w:p>
+      <w:r>
+        <w:rPr>
+          <w:noProof/>
+        </w:rPr>
+        <mc:AlternateContent>
+          <mc:Choice Requires="wps">
+            <w:drawing>
+              <wp:anchor distT="0" distB="0" distL="114300" distR="114300" simplePos="0" relativeHeight="251683840" behindDoc="0" locked="0" layoutInCell="1" allowOverlap="1" wp14:anchorId="5A8F6836" wp14:editId="120197AA">
+                <wp:simplePos x="0" y="0"/>
+                <wp:positionH relativeFrom="column">
+                  <wp:posOffset>1822417</wp:posOffset>
+                </wp:positionH>
+                <wp:positionV relativeFrom="paragraph">
+                  <wp:posOffset>230035</wp:posOffset>
+                </wp:positionV>
+                <wp:extent cx="2432021" cy="144094"/>
+                <wp:effectExtent l="0" t="57150" r="26035" b="27940"/>
+                <wp:wrapNone/>
+                <wp:docPr id="24" name="Connecteur droit avec flèche 24"/>
+                <wp:cNvGraphicFramePr/>
+                <a:graphic xmlns:a="http://schemas.openxmlformats.org/drawingml/2006/main">
+                  <a:graphicData uri="http://schemas.microsoft.com/office/word/2010/wordprocessingShape">
+                    <wps:wsp>
+                      <wps:cNvCnPr/>
+                      <wps:spPr>
+                        <a:xfrm flipV="1">
+                          <a:off x="0" y="0"/>
+                          <a:ext cx="2432021" cy="144094"/>
+                        </a:xfrm>
+                        <a:prstGeom prst="straightConnector1">
+                          <a:avLst/>
+                        </a:prstGeom>
+                        <a:ln>
+                          <a:tailEnd type="triangle"/>
+                        </a:ln>
+                      </wps:spPr>
+                      <wps:style>
+                        <a:lnRef idx="1">
+                          <a:schemeClr val="accent1"/>
+                        </a:lnRef>
+                        <a:fillRef idx="0">
+                          <a:schemeClr val="accent1"/>
+                        </a:fillRef>
+                        <a:effectRef idx="0">
+                          <a:schemeClr val="accent1"/>
+                        </a:effectRef>
+                        <a:fontRef idx="minor">
+                          <a:schemeClr val="tx1"/>
+                        </a:fontRef>
+                      </wps:style>
+                      <wps:bodyPr/>
+                    </wps:wsp>
+                  </a:graphicData>
+                </a:graphic>
+                <wp14:sizeRelH relativeFrom="margin">
+                  <wp14:pctWidth>0</wp14:pctWidth>
+                </wp14:sizeRelH>
+                <wp14:sizeRelV relativeFrom="margin">
+                  <wp14:pctHeight>0</wp14:pctHeight>
+                </wp14:sizeRelV>
+              </wp:anchor>
+            </w:drawing>
+          </mc:Choice>
+          <mc:Fallback>
+            <w:pict>
+              <v:shape w14:anchorId="70519CA8" id="Connecteur droit avec flèche 24" o:spid="_x0000_s1026" type="#_x0000_t32" style="position:absolute;margin-left:143.5pt;margin-top:18.1pt;width:191.5pt;height:11.35pt;flip:y;z-index:251683840;visibility:visible;mso-wrap-style:square;mso-width-percent:0;mso-height-percent:0;mso-wrap-distance-left:9pt;mso-wrap-distance-top:0;mso-wrap-distance-right:9pt;mso-wrap-distance-bottom:0;mso-position-horizontal:absolute;mso-position-horizontal-relative:text;mso-position-vertical:absolute;mso-position-vertical-relative:text;mso-width-percent:0;mso-height-percent:0;mso-width-relative:margin;mso-height-relative:margin" o:gfxdata="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" strokecolor="#4472c4 [3204]" strokeweight=".5pt">
+                <v:stroke endarrow="block" joinstyle="miter"/>
+              </v:shape>
+            </w:pict>
+          </mc:Fallback>
+        </mc:AlternateContent>
+      </w:r>
+      <w:r>
+        <w:rPr>
+          <w:noProof/>
+        </w:rPr>
+        <mc:AlternateContent>
+          <mc:Choice Requires="wps">
+            <w:drawing>
+              <wp:anchor distT="0" distB="0" distL="114300" distR="114300" simplePos="0" relativeHeight="251674624" behindDoc="0" locked="0" layoutInCell="1" allowOverlap="1" wp14:anchorId="0727F824" wp14:editId="13386B02">
+                <wp:simplePos x="0" y="0"/>
+                <wp:positionH relativeFrom="column">
+                  <wp:posOffset>-482236</wp:posOffset>
+                </wp:positionH>
+                <wp:positionV relativeFrom="paragraph">
+                  <wp:posOffset>146850</wp:posOffset>
+                </wp:positionV>
+                <wp:extent cx="1791802" cy="882687"/>
+                <wp:effectExtent l="0" t="0" r="18415" b="12700"/>
+                <wp:wrapNone/>
+                <wp:docPr id="14" name="Rectangle 14"/>
+                <wp:cNvGraphicFramePr/>
+                <a:graphic xmlns:a="http://schemas.openxmlformats.org/drawingml/2006/main">
+                  <a:graphicData uri="http://schemas.microsoft.com/office/word/2010/wordprocessingShape">
+                    <wps:wsp>
+                      <wps:cNvSpPr/>
+                      <wps:spPr>
+                        <a:xfrm>
+                          <a:off x="0" y="0"/>
+                          <a:ext cx="1791802" cy="882687"/>
+                        </a:xfrm>
+                        <a:prstGeom prst="rect">
+                          <a:avLst/>
+                        </a:prstGeom>
+                      </wps:spPr>
+                      <wps:style>
+                        <a:lnRef idx="2">
+                          <a:schemeClr val="accent6"/>
+                        </a:lnRef>
+                        <a:fillRef idx="1">
+                          <a:schemeClr val="lt1"/>
+                        </a:fillRef>
+                        <a:effectRef idx="0">
+                          <a:schemeClr val="accent6"/>
+                        </a:effectRef>
+                        <a:fontRef idx="minor">
+                          <a:schemeClr val="dk1"/>
+                        </a:fontRef>
+                      </wps:style>
+                      <wps:txbx>
+                        <w:txbxContent>
+                          <w:p>
+                            <w:pPr>
+                              <w:jc w:val="center"/>
+                            </w:pPr>
+                          </w:p>
+                          <w:p>
+                            <w:pPr>
+                              <w:jc w:val="center"/>
+                            </w:pPr>
+                            <w:proofErr w:type="spellStart"/>
+                            <w:r>
+                              <w:t>Firms</w:t>
+                            </w:r>
+                            <w:proofErr w:type="spellEnd"/>
+                          </w:p>
+                          <w:p>
+                            <w:pPr>
+                              <w:jc w:val="center"/>
+                            </w:pPr>
+                          </w:p>
+                        </w:txbxContent>
+                      </wps:txbx>
+                      <wps:bodyPr rot="0" spcFirstLastPara="0" vertOverflow="overflow" horzOverflow="overflow" vert="horz" wrap="square" lIns="91440" tIns="45720" rIns="91440" bIns="45720" numCol="1" spcCol="0" rtlCol="0" fromWordArt="0" anchor="ctr" anchorCtr="0" forceAA="0" compatLnSpc="1">
+                        <a:prstTxWarp prst="textNoShape">
+                          <a:avLst/>
+                        </a:prstTxWarp>
+                        <a:noAutofit/>
+                      </wps:bodyPr>
+                    </wps:wsp>
+                  </a:graphicData>
+                </a:graphic>
+                <wp14:sizeRelH relativeFrom="margin">
+                  <wp14:pctWidth>0</wp14:pctWidth>
+                </wp14:sizeRelH>
+                <wp14:sizeRelV relativeFrom="margin">
+                  <wp14:pctHeight>0</wp14:pctHeight>
+                </wp14:sizeRelV>
+              </wp:anchor>
+            </w:drawing>
+          </mc:Choice>
+          <mc:Fallback>
+            <w:pict>
+              <v:rect w14:anchorId="0727F824" id="Rectangle 14" o:spid="_x0000_s1037" style="position:absolute;left:0;text-align:left;margin-left:-37.95pt;margin-top:11.55pt;width:141.1pt;height:69.5pt;z-index:251674624;visibility:visible;mso-wrap-style:square;mso-width-percent:0;mso-height-percent:0;mso-wrap-distance-left:9pt;mso-wrap-distance-top:0;mso-wrap-distance-right:9pt;mso-wrap-distance-bottom:0;mso-position-horizontal:absolute;mso-position-horizontal-relative:text;mso-position-vertical:absolute;mso-position-vertical-relative:text;mso-width-percent:0;mso-height-percent:0;mso-width-relative:margin;mso-height-relative:margin;v-text-anchor:middle" o:gfxdata="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" fillcolor="white [3201]" strokecolor="#70ad47 [3209]" strokeweight="1pt">
+                <v:textbox>
+                  <w:txbxContent>
+                    <w:p>
+                      <w:pPr>
+                        <w:jc w:val="center"/>
+                      </w:pPr>
+                    </w:p>
+                    <w:p>
+                      <w:pPr>
+                        <w:jc w:val="center"/>
+                      </w:pPr>
+                      <w:proofErr w:type="spellStart"/>
+                      <w:r>
+                        <w:t>Firms</w:t>
+                      </w:r>
+                      <w:proofErr w:type="spellEnd"/>
+                    </w:p>
+                    <w:p>
+                      <w:pPr>
+                        <w:jc w:val="center"/>
+                      </w:pPr>
+                    </w:p>
+                  </w:txbxContent>
+                </v:textbox>
+              </v:rect>
+            </w:pict>
+          </mc:Fallback>
+        </mc:AlternateContent>
+      </w:r>
+    </w:p>
+    <w:p>
+      <w:r>
+        <w:rPr>
+          <w:noProof/>
+        </w:rPr>
+        <mc:AlternateContent>
+          <mc:Choice Requires="wps">
+            <w:drawing>
+              <wp:anchor distT="0" distB="0" distL="114300" distR="114300" simplePos="0" relativeHeight="251678720" behindDoc="0" locked="0" layoutInCell="1" allowOverlap="1" wp14:anchorId="67C83395" wp14:editId="396BCD88">
+                <wp:simplePos x="0" y="0"/>
+                <wp:positionH relativeFrom="column">
+                  <wp:posOffset>1707081</wp:posOffset>
+                </wp:positionH>
+                <wp:positionV relativeFrom="paragraph">
+                  <wp:posOffset>246686</wp:posOffset>
+                </wp:positionV>
+                <wp:extent cx="2895380" cy="188896"/>
+                <wp:effectExtent l="38100" t="0" r="19685" b="97155"/>
+                <wp:wrapNone/>
+                <wp:docPr id="19" name="Connecteur droit avec flèche 19"/>
+                <wp:cNvGraphicFramePr/>
+                <a:graphic xmlns:a="http://schemas.openxmlformats.org/drawingml/2006/main">
+                  <a:graphicData uri="http://schemas.microsoft.com/office/word/2010/wordprocessingShape">
+                    <wps:wsp>
+                      <wps:cNvCnPr/>
+                      <wps:spPr>
+                        <a:xfrm flipH="1">
+                          <a:off x="0" y="0"/>
+                          <a:ext cx="2895380" cy="188896"/>
+                        </a:xfrm>
+                        <a:prstGeom prst="straightConnector1">
+                          <a:avLst/>
+                        </a:prstGeom>
+                        <a:ln>
+                          <a:tailEnd type="triangle"/>
+                        </a:ln>
+                      </wps:spPr>
+                      <wps:style>
+                        <a:lnRef idx="1">
+                          <a:schemeClr val="accent1"/>
+                        </a:lnRef>
+                        <a:fillRef idx="0">
+                          <a:schemeClr val="accent1"/>
+                        </a:fillRef>
+                        <a:effectRef idx="0">
+                          <a:schemeClr val="accent1"/>
+                        </a:effectRef>
+                        <a:fontRef idx="minor">
+                          <a:schemeClr val="tx1"/>
+                        </a:fontRef>
+                      </wps:style>
+                      <wps:bodyPr/>
+                    </wps:wsp>
+                  </a:graphicData>
+                </a:graphic>
+                <wp14:sizeRelH relativeFrom="margin">
+                  <wp14:pctWidth>0</wp14:pctWidth>
+                </wp14:sizeRelH>
+                <wp14:sizeRelV relativeFrom="margin">
+                  <wp14:pctHeight>0</wp14:pctHeight>
+                </wp14:sizeRelV>
+              </wp:anchor>
+            </w:drawing>
+          </mc:Choice>
+          <mc:Fallback>
+            <w:pict>
+              <v:shape w14:anchorId="4884B399" id="Connecteur droit avec flèche 19" o:spid="_x0000_s1026" type="#_x0000_t32" style="position:absolute;margin-left:134.4pt;margin-top:19.4pt;width:228pt;height:14.85pt;flip:x;z-index:251678720;visibility:visible;mso-wrap-style:square;mso-width-percent:0;mso-height-percent:0;mso-wrap-distance-left:9pt;mso-wrap-distance-top:0;mso-wrap-distance-right:9pt;mso-wrap-distance-bottom:0;mso-position-horizontal:absolute;mso-position-horizontal-relative:text;mso-position-vertical:absolute;mso-position-vertical-relative:text;mso-width-percent:0;mso-height-percent:0;mso-width-relative:margin;mso-height-relative:margin" o:gfxdata="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" strokecolor="#4472c4 [3204]" strokeweight=".5pt">
+                <v:stroke endarrow="block" joinstyle="miter"/>
+              </v:shape>
+            </w:pict>
+          </mc:Fallback>
+        </mc:AlternateContent>
+      </w:r>
+    </w:p>
+    <w:p>
+      <w:r>
+        <w:rPr>
+          <w:noProof/>
+        </w:rPr>
+        <mc:AlternateContent>
+          <mc:Choice Requires="wps">
+            <w:drawing>
+              <wp:anchor distT="0" distB="0" distL="114300" distR="114300" simplePos="0" relativeHeight="251686912" behindDoc="0" locked="0" layoutInCell="1" allowOverlap="1" wp14:anchorId="1E72E864" wp14:editId="1D9930A4">
+                <wp:simplePos x="0" y="0"/>
+                <wp:positionH relativeFrom="column">
+                  <wp:posOffset>2789533</wp:posOffset>
+                </wp:positionH>
+                <wp:positionV relativeFrom="paragraph">
+                  <wp:posOffset>198120</wp:posOffset>
+                </wp:positionV>
+                <wp:extent cx="655320" cy="281940"/>
+                <wp:effectExtent l="19050" t="38100" r="30480" b="41910"/>
                 <wp:wrapNone/>
                 <wp:docPr id="27" name="Zone de texte 27"/>
                 <wp:cNvGraphicFramePr/>
@@ -5973,9 +7001,9 @@
                     <wps:wsp>
                       <wps:cNvSpPr txBox="1"/>
                       <wps:spPr>
-                        <a:xfrm>
+                        <a:xfrm rot="21398919">
                           <a:off x="0" y="0"/>
-                          <a:ext cx="1339913" cy="282417"/>
+                          <a:ext cx="655320" cy="281940"/>
                         </a:xfrm>
                         <a:prstGeom prst="rect">
                           <a:avLst/>
@@ -6021,12 +7049,15 @@
                     </wps:wsp>
                   </a:graphicData>
                 </a:graphic>
+                <wp14:sizeRelH relativeFrom="margin">
+                  <wp14:pctWidth>0</wp14:pctWidth>
+                </wp14:sizeRelH>
               </wp:anchor>
             </w:drawing>
           </mc:Choice>
           <mc:Fallback>
             <w:pict>
-              <v:shape w14:anchorId="1E72E864" id="Zone de texte 27" o:spid="_x0000_s1035" type="#_x0000_t202" style="position:absolute;left:0;text-align:left;margin-left:212.4pt;margin-top:10.6pt;width:105.5pt;height:22.25pt;z-index:251686912;visibility:visible;mso-wrap-style:square;mso-wrap-distance-left:9pt;mso-wrap-distance-top:0;mso-wrap-distance-right:9pt;mso-wrap-distance-bottom:0;mso-position-horizontal:absolute;mso-position-horizontal-relative:text;mso-position-vertical:absolute;mso-position-vertical-relative:text;v-text-anchor:top" o:gfxdata="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" fillcolor="white [3201]" strokeweight=".5pt">
+              <v:shape w14:anchorId="1E72E864" id="Zone de texte 27" o:spid="_x0000_s1038" type="#_x0000_t202" style="position:absolute;left:0;text-align:left;margin-left:219.65pt;margin-top:15.6pt;width:51.6pt;height:22.2pt;rotation:-219634fd;z-index:251686912;visibility:visible;mso-wrap-style:square;mso-width-percent:0;mso-wrap-distance-left:9pt;mso-wrap-distance-top:0;mso-wrap-distance-right:9pt;mso-wrap-distance-bottom:0;mso-position-horizontal:absolute;mso-position-horizontal-relative:text;mso-position-vertical:absolute;mso-position-vertical-relative:text;mso-width-percent:0;mso-width-relative:margin;v-text-anchor:top" o:gfxdata="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" fillcolor="white [3201]" strokeweight=".5pt">
                 <v:textbox>
                   <w:txbxContent>
                     <w:p>
@@ -6056,613 +7087,9 @@
         </mc:AlternateContent>
       </w:r>
     </w:p>
-    <w:p>
-      <w:r>
-        <w:rPr>
-          <w:noProof/>
-        </w:rPr>
-        <mc:AlternateContent>
-          <mc:Choice Requires="wps">
-            <w:drawing>
-              <wp:anchor distT="0" distB="0" distL="114300" distR="114300" simplePos="0" relativeHeight="251678720" behindDoc="0" locked="0" layoutInCell="1" allowOverlap="1" wp14:anchorId="67C83395" wp14:editId="066FB964">
-                <wp:simplePos x="0" y="0"/>
-                <wp:positionH relativeFrom="column">
-                  <wp:posOffset>2321478</wp:posOffset>
-                </wp:positionH>
-                <wp:positionV relativeFrom="paragraph">
-                  <wp:posOffset>229248</wp:posOffset>
-                </wp:positionV>
-                <wp:extent cx="2118511" cy="45719"/>
-                <wp:effectExtent l="25400" t="25400" r="15240" b="69215"/>
-                <wp:wrapNone/>
-                <wp:docPr id="19" name="Connecteur droit avec flèche 19"/>
-                <wp:cNvGraphicFramePr/>
-                <a:graphic xmlns:a="http://schemas.openxmlformats.org/drawingml/2006/main">
-                  <a:graphicData uri="http://schemas.microsoft.com/office/word/2010/wordprocessingShape">
-                    <wps:wsp>
-                      <wps:cNvCnPr/>
-                      <wps:spPr>
-                        <a:xfrm flipH="1">
-                          <a:off x="0" y="0"/>
-                          <a:ext cx="2118511" cy="45719"/>
-                        </a:xfrm>
-                        <a:prstGeom prst="straightConnector1">
-                          <a:avLst/>
-                        </a:prstGeom>
-                        <a:ln>
-                          <a:tailEnd type="triangle"/>
-                        </a:ln>
-                      </wps:spPr>
-                      <wps:style>
-                        <a:lnRef idx="1">
-                          <a:schemeClr val="accent1"/>
-                        </a:lnRef>
-                        <a:fillRef idx="0">
-                          <a:schemeClr val="accent1"/>
-                        </a:fillRef>
-                        <a:effectRef idx="0">
-                          <a:schemeClr val="accent1"/>
-                        </a:effectRef>
-                        <a:fontRef idx="minor">
-                          <a:schemeClr val="tx1"/>
-                        </a:fontRef>
-                      </wps:style>
-                      <wps:bodyPr/>
-                    </wps:wsp>
-                  </a:graphicData>
-                </a:graphic>
-                <wp14:sizeRelV relativeFrom="margin">
-                  <wp14:pctHeight>0</wp14:pctHeight>
-                </wp14:sizeRelV>
-              </wp:anchor>
-            </w:drawing>
-          </mc:Choice>
-          <mc:Fallback>
-            <w:pict>
-              <v:shape w14:anchorId="13F8288F" id="Connecteur droit avec flèche 19" o:spid="_x0000_s1026" type="#_x0000_t32" style="position:absolute;margin-left:182.8pt;margin-top:18.05pt;width:166.8pt;height:3.6pt;flip:x;z-index:251678720;visibility:visible;mso-wrap-style:square;mso-height-percent:0;mso-wrap-distance-left:9pt;mso-wrap-distance-top:0;mso-wrap-distance-right:9pt;mso-wrap-distance-bottom:0;mso-position-horizontal:absolute;mso-position-horizontal-relative:text;mso-position-vertical:absolute;mso-position-vertical-relative:text;mso-height-percent:0;mso-height-relative:margin" o:gfxdata="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" strokecolor="#4472c4 [3204]" strokeweight=".5pt">
-                <v:stroke endarrow="block" joinstyle="miter"/>
-              </v:shape>
-            </w:pict>
-          </mc:Fallback>
-        </mc:AlternateContent>
-      </w:r>
-      <w:r>
-        <w:rPr>
-          <w:noProof/>
-        </w:rPr>
-        <mc:AlternateContent>
-          <mc:Choice Requires="wps">
-            <w:drawing>
-              <wp:anchor distT="0" distB="0" distL="114300" distR="114300" simplePos="0" relativeHeight="251674624" behindDoc="0" locked="0" layoutInCell="1" allowOverlap="1" wp14:anchorId="0727F824" wp14:editId="23672325">
-                <wp:simplePos x="0" y="0"/>
-                <wp:positionH relativeFrom="column">
-                  <wp:posOffset>-527628</wp:posOffset>
-                </wp:positionH>
-                <wp:positionV relativeFrom="paragraph">
-                  <wp:posOffset>227330</wp:posOffset>
-                </wp:positionV>
-                <wp:extent cx="2589291" cy="289711"/>
-                <wp:effectExtent l="0" t="0" r="14605" b="15240"/>
-                <wp:wrapNone/>
-                <wp:docPr id="14" name="Rectangle 14"/>
-                <wp:cNvGraphicFramePr/>
-                <a:graphic xmlns:a="http://schemas.openxmlformats.org/drawingml/2006/main">
-                  <a:graphicData uri="http://schemas.microsoft.com/office/word/2010/wordprocessingShape">
-                    <wps:wsp>
-                      <wps:cNvSpPr/>
-                      <wps:spPr>
-                        <a:xfrm>
-                          <a:off x="0" y="0"/>
-                          <a:ext cx="2589291" cy="289711"/>
-                        </a:xfrm>
-                        <a:prstGeom prst="rect">
-                          <a:avLst/>
-                        </a:prstGeom>
-                      </wps:spPr>
-                      <wps:style>
-                        <a:lnRef idx="2">
-                          <a:schemeClr val="accent6"/>
-                        </a:lnRef>
-                        <a:fillRef idx="1">
-                          <a:schemeClr val="lt1"/>
-                        </a:fillRef>
-                        <a:effectRef idx="0">
-                          <a:schemeClr val="accent6"/>
-                        </a:effectRef>
-                        <a:fontRef idx="minor">
-                          <a:schemeClr val="dk1"/>
-                        </a:fontRef>
-                      </wps:style>
-                      <wps:txbx>
-                        <w:txbxContent>
-                          <w:p>
-                            <w:pPr>
-                              <w:jc w:val="center"/>
-                            </w:pPr>
-                            <w:proofErr w:type="spellStart"/>
-                            <w:r>
-                              <w:t>Firms</w:t>
-                            </w:r>
-                            <w:proofErr w:type="spellEnd"/>
-                          </w:p>
-                          <w:p>
-                            <w:pPr>
-                              <w:jc w:val="center"/>
-                            </w:pPr>
-                          </w:p>
-                        </w:txbxContent>
-                      </wps:txbx>
-                      <wps:bodyPr rot="0" spcFirstLastPara="0" vertOverflow="overflow" horzOverflow="overflow" vert="horz" wrap="square" lIns="91440" tIns="45720" rIns="91440" bIns="45720" numCol="1" spcCol="0" rtlCol="0" fromWordArt="0" anchor="ctr" anchorCtr="0" forceAA="0" compatLnSpc="1">
-                        <a:prstTxWarp prst="textNoShape">
-                          <a:avLst/>
-                        </a:prstTxWarp>
-                        <a:noAutofit/>
-                      </wps:bodyPr>
-                    </wps:wsp>
-                  </a:graphicData>
-                </a:graphic>
-                <wp14:sizeRelH relativeFrom="margin">
-                  <wp14:pctWidth>0</wp14:pctWidth>
-                </wp14:sizeRelH>
-                <wp14:sizeRelV relativeFrom="margin">
-                  <wp14:pctHeight>0</wp14:pctHeight>
-                </wp14:sizeRelV>
-              </wp:anchor>
-            </w:drawing>
-          </mc:Choice>
-          <mc:Fallback>
-            <w:pict>
-              <v:rect w14:anchorId="0727F824" id="Rectangle 14" o:spid="_x0000_s1036" style="position:absolute;left:0;text-align:left;margin-left:-41.55pt;margin-top:17.9pt;width:203.9pt;height:22.8pt;z-index:251674624;visibility:visible;mso-wrap-style:square;mso-width-percent:0;mso-height-percent:0;mso-wrap-distance-left:9pt;mso-wrap-distance-top:0;mso-wrap-distance-right:9pt;mso-wrap-distance-bottom:0;mso-position-horizontal:absolute;mso-position-horizontal-relative:text;mso-position-vertical:absolute;mso-position-vertical-relative:text;mso-width-percent:0;mso-height-percent:0;mso-width-relative:margin;mso-height-relative:margin;v-text-anchor:middle" o:gfxdata="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" fillcolor="white [3201]" strokecolor="#70ad47 [3209]" strokeweight="1pt">
-                <v:textbox>
-                  <w:txbxContent>
-                    <w:p>
-                      <w:pPr>
-                        <w:jc w:val="center"/>
-                      </w:pPr>
-                      <w:proofErr w:type="spellStart"/>
-                      <w:r>
-                        <w:t>Firms</w:t>
-                      </w:r>
-                      <w:proofErr w:type="spellEnd"/>
-                    </w:p>
-                    <w:p>
-                      <w:pPr>
-                        <w:jc w:val="center"/>
-                      </w:pPr>
-                    </w:p>
-                  </w:txbxContent>
-                </v:textbox>
-              </v:rect>
-            </w:pict>
-          </mc:Fallback>
-        </mc:AlternateContent>
-      </w:r>
-    </w:p>
-    <w:p>
-      <w:r>
-        <w:rPr>
-          <w:noProof/>
-        </w:rPr>
-        <mc:AlternateContent>
-          <mc:Choice Requires="wps">
-            <w:drawing>
-              <wp:anchor distT="0" distB="0" distL="114300" distR="114300" simplePos="0" relativeHeight="251692032" behindDoc="0" locked="0" layoutInCell="1" allowOverlap="1" wp14:anchorId="46BC0068" wp14:editId="356877F0">
-                <wp:simplePos x="0" y="0"/>
-                <wp:positionH relativeFrom="column">
-                  <wp:posOffset>1146288</wp:posOffset>
-                </wp:positionH>
-                <wp:positionV relativeFrom="paragraph">
-                  <wp:posOffset>284537</wp:posOffset>
-                </wp:positionV>
-                <wp:extent cx="633743" cy="1334096"/>
-                <wp:effectExtent l="25400" t="25400" r="13970" b="12700"/>
-                <wp:wrapNone/>
-                <wp:docPr id="32" name="Connecteur droit avec flèche 32"/>
-                <wp:cNvGraphicFramePr/>
-                <a:graphic xmlns:a="http://schemas.openxmlformats.org/drawingml/2006/main">
-                  <a:graphicData uri="http://schemas.microsoft.com/office/word/2010/wordprocessingShape">
-                    <wps:wsp>
-                      <wps:cNvCnPr/>
-                      <wps:spPr>
-                        <a:xfrm flipH="1" flipV="1">
-                          <a:off x="0" y="0"/>
-                          <a:ext cx="633743" cy="1334096"/>
-                        </a:xfrm>
-                        <a:prstGeom prst="straightConnector1">
-                          <a:avLst/>
-                        </a:prstGeom>
-                        <a:ln>
-                          <a:tailEnd type="triangle"/>
-                        </a:ln>
-                      </wps:spPr>
-                      <wps:style>
-                        <a:lnRef idx="1">
-                          <a:schemeClr val="accent1"/>
-                        </a:lnRef>
-                        <a:fillRef idx="0">
-                          <a:schemeClr val="accent1"/>
-                        </a:fillRef>
-                        <a:effectRef idx="0">
-                          <a:schemeClr val="accent1"/>
-                        </a:effectRef>
-                        <a:fontRef idx="minor">
-                          <a:schemeClr val="tx1"/>
-                        </a:fontRef>
-                      </wps:style>
-                      <wps:bodyPr/>
-                    </wps:wsp>
-                  </a:graphicData>
-                </a:graphic>
-              </wp:anchor>
-            </w:drawing>
-          </mc:Choice>
-          <mc:Fallback>
-            <w:pict>
-              <v:shape w14:anchorId="3078B8AB" id="Connecteur droit avec flèche 32" o:spid="_x0000_s1026" type="#_x0000_t32" style="position:absolute;margin-left:90.25pt;margin-top:22.4pt;width:49.9pt;height:105.05pt;flip:x y;z-index:251692032;visibility:visible;mso-wrap-style:square;mso-wrap-distance-left:9pt;mso-wrap-distance-top:0;mso-wrap-distance-right:9pt;mso-wrap-distance-bottom:0;mso-position-horizontal:absolute;mso-position-horizontal-relative:text;mso-position-vertical:absolute;mso-position-vertical-relative:text" o:gfxdata="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" strokecolor="#4472c4 [3204]" strokeweight=".5pt">
-                <v:stroke endarrow="block" joinstyle="miter"/>
-              </v:shape>
-            </w:pict>
-          </mc:Fallback>
-        </mc:AlternateContent>
-      </w:r>
-    </w:p>
-    <w:p>
-      <w:r>
-        <w:rPr>
-          <w:noProof/>
-        </w:rPr>
-        <mc:AlternateContent>
-          <mc:Choice Requires="wps">
-            <w:drawing>
-              <wp:anchor distT="0" distB="0" distL="114300" distR="114300" simplePos="0" relativeHeight="251689984" behindDoc="0" locked="0" layoutInCell="1" allowOverlap="1" wp14:anchorId="03CE0A15" wp14:editId="12657D95">
-                <wp:simplePos x="0" y="0"/>
-                <wp:positionH relativeFrom="column">
-                  <wp:posOffset>1522591</wp:posOffset>
-                </wp:positionH>
-                <wp:positionV relativeFrom="paragraph">
-                  <wp:posOffset>245022</wp:posOffset>
-                </wp:positionV>
-                <wp:extent cx="681990" cy="313422"/>
-                <wp:effectExtent l="0" t="0" r="16510" b="17145"/>
-                <wp:wrapNone/>
-                <wp:docPr id="30" name="Zone de texte 30"/>
-                <wp:cNvGraphicFramePr/>
-                <a:graphic xmlns:a="http://schemas.openxmlformats.org/drawingml/2006/main">
-                  <a:graphicData uri="http://schemas.microsoft.com/office/word/2010/wordprocessingShape">
-                    <wps:wsp>
-                      <wps:cNvSpPr txBox="1"/>
-                      <wps:spPr>
-                        <a:xfrm>
-                          <a:off x="0" y="0"/>
-                          <a:ext cx="681990" cy="313422"/>
-                        </a:xfrm>
-                        <a:prstGeom prst="rect">
-                          <a:avLst/>
-                        </a:prstGeom>
-                        <a:solidFill>
-                          <a:schemeClr val="lt1"/>
-                        </a:solidFill>
-                        <a:ln w="6350">
-                          <a:solidFill>
-                            <a:prstClr val="black"/>
-                          </a:solidFill>
-                        </a:ln>
-                      </wps:spPr>
-                      <wps:txbx>
-                        <w:txbxContent>
-                          <w:p>
-                            <w:r>
-                              <w:t>Import</w:t>
-                            </w:r>
-                          </w:p>
-                          <w:p/>
-                        </w:txbxContent>
-                      </wps:txbx>
-                      <wps:bodyPr rot="0" spcFirstLastPara="0" vertOverflow="overflow" horzOverflow="overflow" vert="horz" wrap="square" lIns="91440" tIns="45720" rIns="91440" bIns="45720" numCol="1" spcCol="0" rtlCol="0" fromWordArt="0" anchor="t" anchorCtr="0" forceAA="0" compatLnSpc="1">
-                        <a:prstTxWarp prst="textNoShape">
-                          <a:avLst/>
-                        </a:prstTxWarp>
-                        <a:noAutofit/>
-                      </wps:bodyPr>
-                    </wps:wsp>
-                  </a:graphicData>
-                </a:graphic>
-                <wp14:sizeRelH relativeFrom="margin">
-                  <wp14:pctWidth>0</wp14:pctWidth>
-                </wp14:sizeRelH>
-                <wp14:sizeRelV relativeFrom="margin">
-                  <wp14:pctHeight>0</wp14:pctHeight>
-                </wp14:sizeRelV>
-              </wp:anchor>
-            </w:drawing>
-          </mc:Choice>
-          <mc:Fallback>
-            <w:pict>
-              <v:shape w14:anchorId="03CE0A15" id="Zone de texte 30" o:spid="_x0000_s1037" type="#_x0000_t202" style="position:absolute;left:0;text-align:left;margin-left:119.9pt;margin-top:19.3pt;width:53.7pt;height:24.7pt;z-index:251689984;visibility:visible;mso-wrap-style:square;mso-width-percent:0;mso-height-percent:0;mso-wrap-distance-left:9pt;mso-wrap-distance-top:0;mso-wrap-distance-right:9pt;mso-wrap-distance-bottom:0;mso-position-horizontal:absolute;mso-position-horizontal-relative:text;mso-position-vertical:absolute;mso-position-vertical-relative:text;mso-width-percent:0;mso-height-percent:0;mso-width-relative:margin;mso-height-relative:margin;v-text-anchor:top" o:gfxdata="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" fillcolor="white [3201]" strokeweight=".5pt">
-                <v:textbox>
-                  <w:txbxContent>
-                    <w:p>
-                      <w:r>
-                        <w:t>Import</w:t>
-                      </w:r>
-                    </w:p>
-                    <w:p/>
-                  </w:txbxContent>
-                </v:textbox>
-              </v:shape>
-            </w:pict>
-          </mc:Fallback>
-        </mc:AlternateContent>
-      </w:r>
-      <w:r>
-        <w:rPr>
-          <w:noProof/>
-        </w:rPr>
-        <mc:AlternateContent>
-          <mc:Choice Requires="wps">
-            <w:drawing>
-              <wp:anchor distT="0" distB="0" distL="114300" distR="114300" simplePos="0" relativeHeight="251683840" behindDoc="0" locked="0" layoutInCell="1" allowOverlap="1" wp14:anchorId="5A8F6836" wp14:editId="4A9DCA77">
-                <wp:simplePos x="0" y="0"/>
-                <wp:positionH relativeFrom="column">
-                  <wp:posOffset>856577</wp:posOffset>
-                </wp:positionH>
-                <wp:positionV relativeFrom="paragraph">
-                  <wp:posOffset>20998</wp:posOffset>
-                </wp:positionV>
-                <wp:extent cx="660903" cy="1439501"/>
-                <wp:effectExtent l="0" t="0" r="50800" b="34290"/>
-                <wp:wrapNone/>
-                <wp:docPr id="24" name="Connecteur droit avec flèche 24"/>
-                <wp:cNvGraphicFramePr/>
-                <a:graphic xmlns:a="http://schemas.openxmlformats.org/drawingml/2006/main">
-                  <a:graphicData uri="http://schemas.microsoft.com/office/word/2010/wordprocessingShape">
-                    <wps:wsp>
-                      <wps:cNvCnPr/>
-                      <wps:spPr>
-                        <a:xfrm>
-                          <a:off x="0" y="0"/>
-                          <a:ext cx="660903" cy="1439501"/>
-                        </a:xfrm>
-                        <a:prstGeom prst="straightConnector1">
-                          <a:avLst/>
-                        </a:prstGeom>
-                        <a:ln>
-                          <a:tailEnd type="triangle"/>
-                        </a:ln>
-                      </wps:spPr>
-                      <wps:style>
-                        <a:lnRef idx="1">
-                          <a:schemeClr val="accent1"/>
-                        </a:lnRef>
-                        <a:fillRef idx="0">
-                          <a:schemeClr val="accent1"/>
-                        </a:fillRef>
-                        <a:effectRef idx="0">
-                          <a:schemeClr val="accent1"/>
-                        </a:effectRef>
-                        <a:fontRef idx="minor">
-                          <a:schemeClr val="tx1"/>
-                        </a:fontRef>
-                      </wps:style>
-                      <wps:bodyPr/>
-                    </wps:wsp>
-                  </a:graphicData>
-                </a:graphic>
-              </wp:anchor>
-            </w:drawing>
-          </mc:Choice>
-          <mc:Fallback>
-            <w:pict>
-              <v:shape w14:anchorId="39A423AC" id="Connecteur droit avec flèche 24" o:spid="_x0000_s1026" type="#_x0000_t32" style="position:absolute;margin-left:67.45pt;margin-top:1.65pt;width:52.05pt;height:113.35pt;z-index:251683840;visibility:visible;mso-wrap-style:square;mso-wrap-distance-left:9pt;mso-wrap-distance-top:0;mso-wrap-distance-right:9pt;mso-wrap-distance-bottom:0;mso-position-horizontal:absolute;mso-position-horizontal-relative:text;mso-position-vertical:absolute;mso-position-vertical-relative:text" o:gfxdata="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" strokecolor="#4472c4 [3204]" strokeweight=".5pt">
-                <v:stroke endarrow="block" joinstyle="miter"/>
-              </v:shape>
-            </w:pict>
-          </mc:Fallback>
-        </mc:AlternateContent>
-      </w:r>
-    </w:p>
-    <w:p>
-      <w:r>
-        <w:rPr>
-          <w:noProof/>
-        </w:rPr>
-        <mc:AlternateContent>
-          <mc:Choice Requires="wps">
-            <w:drawing>
-              <wp:anchor distT="0" distB="0" distL="114300" distR="114300" simplePos="0" relativeHeight="251688960" behindDoc="0" locked="0" layoutInCell="1" allowOverlap="1" wp14:anchorId="226D11D2" wp14:editId="4D516FEB">
-                <wp:simplePos x="0" y="0"/>
-                <wp:positionH relativeFrom="column">
-                  <wp:posOffset>104096</wp:posOffset>
-                </wp:positionH>
-                <wp:positionV relativeFrom="paragraph">
-                  <wp:posOffset>147766</wp:posOffset>
-                </wp:positionV>
-                <wp:extent cx="654685" cy="325959"/>
-                <wp:effectExtent l="0" t="0" r="18415" b="17145"/>
-                <wp:wrapNone/>
-                <wp:docPr id="29" name="Zone de texte 29"/>
-                <wp:cNvGraphicFramePr/>
-                <a:graphic xmlns:a="http://schemas.openxmlformats.org/drawingml/2006/main">
-                  <a:graphicData uri="http://schemas.microsoft.com/office/word/2010/wordprocessingShape">
-                    <wps:wsp>
-                      <wps:cNvSpPr txBox="1"/>
-                      <wps:spPr>
-                        <a:xfrm>
-                          <a:off x="0" y="0"/>
-                          <a:ext cx="654685" cy="325959"/>
-                        </a:xfrm>
-                        <a:prstGeom prst="rect">
-                          <a:avLst/>
-                        </a:prstGeom>
-                        <a:solidFill>
-                          <a:schemeClr val="lt1"/>
-                        </a:solidFill>
-                        <a:ln w="6350">
-                          <a:solidFill>
-                            <a:prstClr val="black"/>
-                          </a:solidFill>
-                        </a:ln>
-                      </wps:spPr>
-                      <wps:txbx>
-                        <w:txbxContent>
-                          <w:p>
-                            <w:r>
-                              <w:t>Export</w:t>
-                            </w:r>
-                          </w:p>
-                          <w:p/>
-                        </w:txbxContent>
-                      </wps:txbx>
-                      <wps:bodyPr rot="0" spcFirstLastPara="0" vertOverflow="overflow" horzOverflow="overflow" vert="horz" wrap="square" lIns="91440" tIns="45720" rIns="91440" bIns="45720" numCol="1" spcCol="0" rtlCol="0" fromWordArt="0" anchor="t" anchorCtr="0" forceAA="0" compatLnSpc="1">
-                        <a:prstTxWarp prst="textNoShape">
-                          <a:avLst/>
-                        </a:prstTxWarp>
-                        <a:noAutofit/>
-                      </wps:bodyPr>
-                    </wps:wsp>
-                  </a:graphicData>
-                </a:graphic>
-                <wp14:sizeRelH relativeFrom="margin">
-                  <wp14:pctWidth>0</wp14:pctWidth>
-                </wp14:sizeRelH>
-                <wp14:sizeRelV relativeFrom="margin">
-                  <wp14:pctHeight>0</wp14:pctHeight>
-                </wp14:sizeRelV>
-              </wp:anchor>
-            </w:drawing>
-          </mc:Choice>
-          <mc:Fallback>
-            <w:pict>
-              <v:shape w14:anchorId="226D11D2" id="Zone de texte 29" o:spid="_x0000_s1038" type="#_x0000_t202" style="position:absolute;left:0;text-align:left;margin-left:8.2pt;margin-top:11.65pt;width:51.55pt;height:25.65pt;z-index:251688960;visibility:visible;mso-wrap-style:square;mso-width-percent:0;mso-height-percent:0;mso-wrap-distance-left:9pt;mso-wrap-distance-top:0;mso-wrap-distance-right:9pt;mso-wrap-distance-bottom:0;mso-position-horizontal:absolute;mso-position-horizontal-relative:text;mso-position-vertical:absolute;mso-position-vertical-relative:text;mso-width-percent:0;mso-height-percent:0;mso-width-relative:margin;mso-height-relative:margin;v-text-anchor:top" o:gfxdata="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" fillcolor="white [3201]" strokeweight=".5pt">
-                <v:textbox>
-                  <w:txbxContent>
-                    <w:p>
-                      <w:r>
-                        <w:t>Export</w:t>
-                      </w:r>
-                    </w:p>
-                    <w:p/>
-                  </w:txbxContent>
-                </v:textbox>
-              </v:shape>
-            </w:pict>
-          </mc:Fallback>
-        </mc:AlternateContent>
-      </w:r>
-    </w:p>
     <w:p/>
     <w:p/>
     <w:p/>
-    <w:p>
-      <w:r>
-        <w:rPr>
-          <w:noProof/>
-        </w:rPr>
-        <mc:AlternateContent>
-          <mc:Choice Requires="wps">
-            <w:drawing>
-              <wp:anchor distT="0" distB="0" distL="114300" distR="114300" simplePos="0" relativeHeight="251676672" behindDoc="0" locked="0" layoutInCell="1" allowOverlap="1" wp14:anchorId="483F60EA" wp14:editId="4275C2FB">
-                <wp:simplePos x="0" y="0"/>
-                <wp:positionH relativeFrom="column">
-                  <wp:posOffset>1435653</wp:posOffset>
-                </wp:positionH>
-                <wp:positionV relativeFrom="paragraph">
-                  <wp:posOffset>180975</wp:posOffset>
-                </wp:positionV>
-                <wp:extent cx="2562130" cy="325925"/>
-                <wp:effectExtent l="0" t="0" r="16510" b="17145"/>
-                <wp:wrapNone/>
-                <wp:docPr id="16" name="Rectangle : coins arrondis 16"/>
-                <wp:cNvGraphicFramePr/>
-                <a:graphic xmlns:a="http://schemas.openxmlformats.org/drawingml/2006/main">
-                  <a:graphicData uri="http://schemas.microsoft.com/office/word/2010/wordprocessingShape">
-                    <wps:wsp>
-                      <wps:cNvSpPr/>
-                      <wps:spPr>
-                        <a:xfrm>
-                          <a:off x="0" y="0"/>
-                          <a:ext cx="2562130" cy="325925"/>
-                        </a:xfrm>
-                        <a:prstGeom prst="roundRect">
-                          <a:avLst/>
-                        </a:prstGeom>
-                      </wps:spPr>
-                      <wps:style>
-                        <a:lnRef idx="2">
-                          <a:schemeClr val="accent6"/>
-                        </a:lnRef>
-                        <a:fillRef idx="1">
-                          <a:schemeClr val="lt1"/>
-                        </a:fillRef>
-                        <a:effectRef idx="0">
-                          <a:schemeClr val="accent6"/>
-                        </a:effectRef>
-                        <a:fontRef idx="minor">
-                          <a:schemeClr val="dk1"/>
-                        </a:fontRef>
-                      </wps:style>
-                      <wps:txbx>
-                        <w:txbxContent>
-                          <w:p>
-                            <w:pPr>
-                              <w:jc w:val="center"/>
-                            </w:pPr>
-                            <w:proofErr w:type="spellStart"/>
-                            <w:r>
-                              <w:t>Rest</w:t>
-                            </w:r>
-                            <w:proofErr w:type="spellEnd"/>
-                            <w:r>
-                              <w:t xml:space="preserve"> of the world</w:t>
-                            </w:r>
-                          </w:p>
-                        </w:txbxContent>
-                      </wps:txbx>
-                      <wps:bodyPr rot="0" spcFirstLastPara="0" vertOverflow="overflow" horzOverflow="overflow" vert="horz" wrap="square" lIns="91440" tIns="45720" rIns="91440" bIns="45720" numCol="1" spcCol="0" rtlCol="0" fromWordArt="0" anchor="ctr" anchorCtr="0" forceAA="0" compatLnSpc="1">
-                        <a:prstTxWarp prst="textNoShape">
-                          <a:avLst/>
-                        </a:prstTxWarp>
-                        <a:noAutofit/>
-                      </wps:bodyPr>
-                    </wps:wsp>
-                  </a:graphicData>
-                </a:graphic>
-                <wp14:sizeRelH relativeFrom="margin">
-                  <wp14:pctWidth>0</wp14:pctWidth>
-                </wp14:sizeRelH>
-                <wp14:sizeRelV relativeFrom="margin">
-                  <wp14:pctHeight>0</wp14:pctHeight>
-                </wp14:sizeRelV>
-              </wp:anchor>
-            </w:drawing>
-          </mc:Choice>
-          <mc:Fallback>
-            <w:pict>
-              <v:roundrect w14:anchorId="483F60EA" id="Rectangle : coins arrondis 16" o:spid="_x0000_s1039" style="position:absolute;left:0;text-align:left;margin-left:113.05pt;margin-top:14.25pt;width:201.75pt;height:25.65pt;z-index:251676672;visibility:visible;mso-wrap-style:square;mso-width-percent:0;mso-height-percent:0;mso-wrap-distance-left:9pt;mso-wrap-distance-top:0;mso-wrap-distance-right:9pt;mso-wrap-distance-bottom:0;mso-position-horizontal:absolute;mso-position-horizontal-relative:text;mso-position-vertical:absolute;mso-position-vertical-relative:text;mso-width-percent:0;mso-height-percent:0;mso-width-relative:margin;mso-height-relative:margin;v-text-anchor:middle" arcsize="10923f" o:gfxdata="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" fillcolor="white [3201]" strokecolor="#70ad47 [3209]" strokeweight="1pt">
-                <v:stroke joinstyle="miter"/>
-                <v:textbox>
-                  <w:txbxContent>
-                    <w:p>
-                      <w:pPr>
-                        <w:jc w:val="center"/>
-                      </w:pPr>
-                      <w:proofErr w:type="spellStart"/>
-                      <w:r>
-                        <w:t>Rest</w:t>
-                      </w:r>
-                      <w:proofErr w:type="spellEnd"/>
-                      <w:r>
-                        <w:t xml:space="preserve"> of the world</w:t>
-                      </w:r>
-                    </w:p>
-                  </w:txbxContent>
-                </v:textbox>
-              </v:roundrect>
-            </w:pict>
-          </mc:Fallback>
-        </mc:AlternateContent>
-      </w:r>
-    </w:p>
     <w:p/>
     <w:p/>
     <w:p>
@@ -6675,7 +7102,7 @@
           <w:szCs w:val="24"/>
         </w:rPr>
       </w:pPr>
-      <w:bookmarkStart w:id="11" w:name="_Toc533168815"/>
+      <w:bookmarkStart w:id="10" w:name="_Toc533168815"/>
     </w:p>
     <w:p>
       <w:pPr>
@@ -6684,70 +7111,72 @@
       <w:r>
         <w:t>Nos problèmes</w:t>
       </w:r>
+      <w:bookmarkEnd w:id="10"/>
+    </w:p>
+    <w:p/>
+    <w:p>
+      <w:pPr>
+        <w:rPr>
+          <w:color w:val="00B050"/>
+        </w:rPr>
+      </w:pPr>
+      <w:r>
+        <w:rPr>
+          <w:color w:val="00B050"/>
+        </w:rPr>
+        <w:t xml:space="preserve">L’un des principaux problèmes auquel nous faisons face est le cours du bitcoin, ce dernier étant un des inputs de notre modèle. En effet, comme notre modèle sera fortement influencé par des variations du Bitcoin </w:t>
+      </w:r>
+      <w:r>
+        <w:rPr>
+          <w:color w:val="00B050"/>
+        </w:rPr>
+        <w:t>puisqu’il</w:t>
+      </w:r>
+      <w:r>
+        <w:rPr>
+          <w:color w:val="00B050"/>
+        </w:rPr>
+        <w:t xml:space="preserve"> a été intégré </w:t>
+      </w:r>
+      <w:r>
+        <w:rPr>
+          <w:color w:val="00B050"/>
+        </w:rPr>
+        <w:t>à</w:t>
+      </w:r>
+      <w:r>
+        <w:rPr>
+          <w:color w:val="00B050"/>
+        </w:rPr>
+        <w:t xml:space="preserve"> un modèle de Flemming dépendant des revenus des ménages, les investissements des entreprises et de la consommation.</w:t>
+      </w:r>
+    </w:p>
+    <w:p>
+      <w:pPr>
+        <w:rPr>
+          <w:color w:val="00B050"/>
+        </w:rPr>
+      </w:pPr>
+      <w:r>
+        <w:rPr>
+          <w:color w:val="00B050"/>
+        </w:rPr>
+        <w:t xml:space="preserve">Étant donné la complexité du bitcoin, celui-ci devrait être intégré </w:t>
+      </w:r>
+      <w:r>
+        <w:rPr>
+          <w:color w:val="00B050"/>
+        </w:rPr>
+        <w:t>à</w:t>
+      </w:r>
+      <w:r>
+        <w:rPr>
+          <w:color w:val="00B050"/>
+        </w:rPr>
+        <w:t xml:space="preserve"> un modèle AS/AD afin de pouvoir analyser plus précisément la demande et l’offre Globale en fonction du PIB et de l’inflation.</w:t>
+      </w:r>
+      <w:bookmarkStart w:id="11" w:name="_GoBack"/>
       <w:bookmarkEnd w:id="11"/>
-    </w:p>
-    <w:p/>
-    <w:p>
-      <w:pPr>
-        <w:rPr>
-          <w:color w:val="00B050"/>
-        </w:rPr>
-      </w:pPr>
-      <w:r>
-        <w:rPr>
-          <w:color w:val="00B050"/>
-        </w:rPr>
-        <w:t xml:space="preserve">L’un des principaux problèmes auquel nous faisons face est le cours du bitcoin, ce dernier étant un des inputs de notre modèle. En effet, comme notre modèle sera fortement influencé par des variations du Bitcoin </w:t>
-      </w:r>
-      <w:r>
-        <w:rPr>
-          <w:color w:val="00B050"/>
-        </w:rPr>
-        <w:t>puisqu’il</w:t>
-      </w:r>
-      <w:r>
-        <w:rPr>
-          <w:color w:val="00B050"/>
-        </w:rPr>
-        <w:t xml:space="preserve"> a été intégré </w:t>
-      </w:r>
-      <w:r>
-        <w:rPr>
-          <w:color w:val="00B050"/>
-        </w:rPr>
-        <w:t>à</w:t>
-      </w:r>
-      <w:r>
-        <w:rPr>
-          <w:color w:val="00B050"/>
-        </w:rPr>
-        <w:t xml:space="preserve"> un modèle de Flemming dépendant des revenus des ménages, les investissements des entreprises et de la consommation.</w:t>
-      </w:r>
-    </w:p>
-    <w:p>
-      <w:pPr>
-        <w:rPr>
-          <w:color w:val="00B050"/>
-        </w:rPr>
-      </w:pPr>
-      <w:r>
-        <w:rPr>
-          <w:color w:val="00B050"/>
-        </w:rPr>
-        <w:t xml:space="preserve">Étant donné la complexité du bitcoin, celui-ci devrait être intégré </w:t>
-      </w:r>
-      <w:r>
-        <w:rPr>
-          <w:color w:val="00B050"/>
-        </w:rPr>
-        <w:t>à</w:t>
-      </w:r>
-      <w:r>
-        <w:rPr>
-          <w:color w:val="00B050"/>
-        </w:rPr>
-        <w:t xml:space="preserve"> un modèle AS/AD afin de pouvoir analyser plus précisément la demande et l’offre Globale en fonction du PIB et de l’inflation.</w:t>
-      </w:r>
     </w:p>
     <w:p>
       <w:pPr>
@@ -7126,7 +7555,16 @@
     <w:p/>
     <w:p>
       <w:r>
-        <w:t>Nous allons tout d’abords créer des classes correspondant aux acteurs , et les instancier en centaine ,milliers ,</w:t>
+        <w:t>Nous allons tout d’abords créer des classes correspondant aux acteurs, et les instancier en centaine,</w:t>
+      </w:r>
+      <w:r>
+        <w:t xml:space="preserve"> </w:t>
+      </w:r>
+      <w:r>
+        <w:t>milliers,</w:t>
+      </w:r>
+      <w:r>
+        <w:t xml:space="preserve"> </w:t>
       </w:r>
       <w:proofErr w:type="spellStart"/>
       <w:r>
@@ -7278,7 +7716,21 @@
         <w:rPr>
           <w:color w:val="7030A0"/>
         </w:rPr>
-        <w:t xml:space="preserve"> du Bitcoin qui dépendra de la vol BTC/USD, de la vol BTC/EUR et ainsi que de la variation €/$</w:t>
+        <w:t xml:space="preserve"> du Bitcoin qui dépendra de </w:t>
+      </w:r>
+      <w:proofErr w:type="gramStart"/>
+      <w:r>
+        <w:rPr>
+          <w:color w:val="7030A0"/>
+        </w:rPr>
+        <w:t>la</w:t>
+      </w:r>
+      <w:proofErr w:type="gramEnd"/>
+      <w:r>
+        <w:rPr>
+          <w:color w:val="7030A0"/>
+        </w:rPr>
+        <w:t xml:space="preserve"> de la vol BTC/EUR</w:t>
       </w:r>
       <w:r>
         <w:rPr>
@@ -7857,23 +8309,7 @@
             <w:i/>
             <w:lang w:val="en-GB"/>
           </w:rPr>
-          <w:t>dylan.g</w:t>
-        </w:r>
-        <w:r>
-          <w:rPr>
-            <w:rStyle w:val="Lienhypertexte"/>
-            <w:i/>
-            <w:lang w:val="en-GB"/>
-          </w:rPr>
-          <w:t>uezenoc</w:t>
-        </w:r>
-        <w:r>
-          <w:rPr>
-            <w:rStyle w:val="Lienhypertexte"/>
-            <w:i/>
-            <w:lang w:val="en-GB"/>
-          </w:rPr>
-          <w:t>@edu.ece.fr</w:t>
+          <w:t>dylan.guezenoc@edu.ece.fr</w:t>
         </w:r>
       </w:hyperlink>
     </w:p>
@@ -7882,14 +8318,21 @@
         <w:tabs>
           <w:tab w:val="left" w:pos="5810"/>
         </w:tabs>
-      </w:pPr>
-      <w:r>
+        <w:rPr>
+          <w:lang w:val="en-GB"/>
+        </w:rPr>
+      </w:pPr>
+      <w:r>
+        <w:rPr>
+          <w:lang w:val="en-GB"/>
+        </w:rPr>
         <w:t xml:space="preserve">Sandrine FUHRER – </w:t>
       </w:r>
       <w:r>
         <w:rPr>
           <w:rStyle w:val="Lienhypertexte"/>
           <w:i/>
+          <w:lang w:val="en-GB"/>
         </w:rPr>
         <w:t>sandrine.fuhrer@edu.ece.fr</w:t>
       </w:r>
@@ -8319,6 +8762,7 @@
           <w:lang w:val="en-GB"/>
         </w:rPr>
       </w:pPr>
+      <w:bookmarkStart w:id="20" w:name="_Hlk29216100"/>
       <w:r>
         <w:rPr>
           <w:color w:val="000000" w:themeColor="text1"/>
@@ -8373,6 +8817,7 @@
         <w:t>Stephen Kinsella and Stephen Millard</w:t>
       </w:r>
     </w:p>
+    <w:bookmarkEnd w:id="20"/>
     <w:p>
       <w:pPr>
         <w:pStyle w:val="Paragraphedeliste"/>
@@ -9356,6 +9801,7 @@
     <w:lsdException w:name="HTML Sample" w:semiHidden="1" w:unhideWhenUsed="1"/>
     <w:lsdException w:name="HTML Typewriter" w:semiHidden="1" w:unhideWhenUsed="1"/>
     <w:lsdException w:name="HTML Variable" w:semiHidden="1" w:unhideWhenUsed="1"/>
+    <w:lsdException w:name="Normal Table" w:semiHidden="1" w:unhideWhenUsed="1"/>
     <w:lsdException w:name="annotation subject" w:semiHidden="1" w:unhideWhenUsed="1"/>
     <w:lsdException w:name="No List" w:semiHidden="1" w:unhideWhenUsed="1"/>
     <w:lsdException w:name="Outline List 1" w:semiHidden="1" w:unhideWhenUsed="1"/>
@@ -9402,8 +9848,10 @@
     <w:lsdException w:name="Table Subtle 2" w:semiHidden="1" w:unhideWhenUsed="1"/>
     <w:lsdException w:name="Table Web 1" w:semiHidden="1" w:unhideWhenUsed="1"/>
     <w:lsdException w:name="Table Web 2" w:semiHidden="1" w:unhideWhenUsed="1"/>
+    <w:lsdException w:name="Table Web 3" w:semiHidden="1" w:unhideWhenUsed="1"/>
     <w:lsdException w:name="Balloon Text" w:semiHidden="1" w:unhideWhenUsed="1"/>
     <w:lsdException w:name="Table Grid" w:uiPriority="59"/>
+    <w:lsdException w:name="Table Theme" w:semiHidden="1" w:unhideWhenUsed="1"/>
     <w:lsdException w:name="Placeholder Text" w:semiHidden="1"/>
     <w:lsdException w:name="No Spacing" w:uiPriority="1" w:qFormat="1"/>
     <w:lsdException w:name="Light Shading" w:uiPriority="60"/>
@@ -9685,6 +10133,7 @@
   <w:style w:type="character" w:default="1" w:styleId="Policepardfaut">
     <w:name w:val="Default Paragraph Font"/>
     <w:uiPriority w:val="1"/>
+    <w:semiHidden/>
     <w:unhideWhenUsed/>
   </w:style>
   <w:style w:type="table" w:default="1" w:styleId="TableauNormal">
@@ -11312,7 +11761,7 @@
 </file>
 
 <file path=customXml/itemProps1.xml><?xml version="1.0" encoding="utf-8"?>
-<ds:datastoreItem xmlns:ds="http://schemas.openxmlformats.org/officeDocument/2006/customXml" ds:itemID="{19495932-F69F-4EF8-ADFC-5324E8FDD90C}">
+<ds:datastoreItem xmlns:ds="http://schemas.openxmlformats.org/officeDocument/2006/customXml" ds:itemID="{1550954C-A10A-4ABE-B3C5-9E6B0440F141}">
   <ds:schemaRefs>
     <ds:schemaRef ds:uri="http://schemas.openxmlformats.org/officeDocument/2006/bibliography"/>
   </ds:schemaRefs>

</xml_diff>